<commit_message>
Date: 01 Nov 2025
</commit_message>
<xml_diff>
--- a/Assignments.docx
+++ b/Assignments.docx
@@ -141,11 +141,19 @@
           <w:lang w:val="en-US"/>
         </w:rPr>
       </w:pPr>
-      <w:r>
-        <w:rPr>
-          <w:lang w:val="en-US"/>
-        </w:rPr>
-        <w:t>hra = 20% of basic salary</w:t>
+      <w:proofErr w:type="spellStart"/>
+      <w:r>
+        <w:rPr>
+          <w:lang w:val="en-US"/>
+        </w:rPr>
+        <w:t>hra</w:t>
+      </w:r>
+      <w:proofErr w:type="spellEnd"/>
+      <w:r>
+        <w:rPr>
+          <w:lang w:val="en-US"/>
+        </w:rPr>
+        <w:t xml:space="preserve"> = 20% of basic salary</w:t>
       </w:r>
     </w:p>
     <w:p>
@@ -159,11 +167,19 @@
           <w:lang w:val="en-US"/>
         </w:rPr>
       </w:pPr>
-      <w:r>
-        <w:rPr>
-          <w:lang w:val="en-US"/>
-        </w:rPr>
-        <w:t>pf = 5 % of basic salary</w:t>
+      <w:proofErr w:type="spellStart"/>
+      <w:r>
+        <w:rPr>
+          <w:lang w:val="en-US"/>
+        </w:rPr>
+        <w:t>pf</w:t>
+      </w:r>
+      <w:proofErr w:type="spellEnd"/>
+      <w:r>
+        <w:rPr>
+          <w:lang w:val="en-US"/>
+        </w:rPr>
+        <w:t xml:space="preserve"> = 5 % of basic salary</w:t>
       </w:r>
     </w:p>
     <w:p>
@@ -181,8 +197,16 @@
         <w:rPr>
           <w:lang w:val="en-US"/>
         </w:rPr>
-        <w:t>gross salary = basic salary + da + hra</w:t>
-      </w:r>
+        <w:t xml:space="preserve">gross salary = basic salary + da + </w:t>
+      </w:r>
+      <w:proofErr w:type="spellStart"/>
+      <w:r>
+        <w:rPr>
+          <w:lang w:val="en-US"/>
+        </w:rPr>
+        <w:t>hra</w:t>
+      </w:r>
+      <w:proofErr w:type="spellEnd"/>
     </w:p>
     <w:p>
       <w:pPr>
@@ -199,8 +223,16 @@
         <w:rPr>
           <w:lang w:val="en-US"/>
         </w:rPr>
-        <w:t>net salary = gross salary – pf</w:t>
-      </w:r>
+        <w:t xml:space="preserve">net salary = gross salary – </w:t>
+      </w:r>
+      <w:proofErr w:type="spellStart"/>
+      <w:r>
+        <w:rPr>
+          <w:lang w:val="en-US"/>
+        </w:rPr>
+        <w:t>pf</w:t>
+      </w:r>
+      <w:proofErr w:type="spellEnd"/>
     </w:p>
     <w:p>
       <w:pPr>
@@ -235,7 +267,35 @@
         <w:rPr>
           <w:lang w:val="en-US"/>
         </w:rPr>
-        <w:t>Accept any number form user and check whether it is +ve or –ve.</w:t>
+        <w:t>Accept any number form user and check whether it is +</w:t>
+      </w:r>
+      <w:proofErr w:type="spellStart"/>
+      <w:r>
+        <w:rPr>
+          <w:lang w:val="en-US"/>
+        </w:rPr>
+        <w:t>ve</w:t>
+      </w:r>
+      <w:proofErr w:type="spellEnd"/>
+      <w:r>
+        <w:rPr>
+          <w:lang w:val="en-US"/>
+        </w:rPr>
+        <w:t xml:space="preserve"> or –</w:t>
+      </w:r>
+      <w:proofErr w:type="spellStart"/>
+      <w:r>
+        <w:rPr>
+          <w:lang w:val="en-US"/>
+        </w:rPr>
+        <w:t>ve</w:t>
+      </w:r>
+      <w:proofErr w:type="spellEnd"/>
+      <w:r>
+        <w:rPr>
+          <w:lang w:val="en-US"/>
+        </w:rPr>
+        <w:t>.</w:t>
       </w:r>
     </w:p>
     <w:p>
@@ -245,6 +305,586 @@
           <w:ilvl w:val="0"/>
           <w:numId w:val="1"/>
         </w:numPr>
+        <w:rPr>
+          <w:sz w:val="24"/>
+          <w:szCs w:val="24"/>
+          <w:lang w:val="en-US"/>
+        </w:rPr>
+      </w:pPr>
+      <w:r>
+        <w:rPr>
+          <w:sz w:val="24"/>
+          <w:szCs w:val="24"/>
+          <w:lang w:val="en-US"/>
+        </w:rPr>
+        <w:t>Accept selling amount and purchase amount from user and display whether it is profit or loss and how much?</w:t>
+      </w:r>
+    </w:p>
+    <w:p>
+      <w:pPr>
+        <w:pStyle w:val="ListParagraph"/>
+        <w:numPr>
+          <w:ilvl w:val="0"/>
+          <w:numId w:val="1"/>
+        </w:numPr>
+        <w:rPr>
+          <w:sz w:val="24"/>
+          <w:szCs w:val="24"/>
+          <w:lang w:val="en-US"/>
+        </w:rPr>
+      </w:pPr>
+      <w:r>
+        <w:rPr>
+          <w:sz w:val="24"/>
+          <w:szCs w:val="24"/>
+          <w:lang w:val="en-US"/>
+        </w:rPr>
+        <w:t>Accept a number from user and check whether it is odd or even.</w:t>
+      </w:r>
+    </w:p>
+    <w:p>
+      <w:pPr>
+        <w:pStyle w:val="ListParagraph"/>
+        <w:numPr>
+          <w:ilvl w:val="0"/>
+          <w:numId w:val="1"/>
+        </w:numPr>
+        <w:rPr>
+          <w:sz w:val="24"/>
+          <w:szCs w:val="24"/>
+          <w:lang w:val="en-US"/>
+        </w:rPr>
+      </w:pPr>
+      <w:r>
+        <w:rPr>
+          <w:sz w:val="24"/>
+          <w:szCs w:val="24"/>
+          <w:lang w:val="en-US"/>
+        </w:rPr>
+        <w:t>Accept a year from user and check whether it is leap or not?</w:t>
+      </w:r>
+    </w:p>
+    <w:p>
+      <w:pPr>
+        <w:pStyle w:val="ListParagraph"/>
+        <w:numPr>
+          <w:ilvl w:val="0"/>
+          <w:numId w:val="1"/>
+        </w:numPr>
+        <w:rPr>
+          <w:sz w:val="24"/>
+          <w:szCs w:val="24"/>
+          <w:lang w:val="en-US"/>
+        </w:rPr>
+      </w:pPr>
+      <w:r>
+        <w:rPr>
+          <w:sz w:val="24"/>
+          <w:szCs w:val="24"/>
+          <w:lang w:val="en-US"/>
+        </w:rPr>
+        <w:t>Accept a bank balance from user and show the message as "Low Balance" if balance is less than 2000 or display the message as "Balance is ok"</w:t>
+      </w:r>
+    </w:p>
+    <w:p>
+      <w:pPr>
+        <w:pStyle w:val="ListParagraph"/>
+        <w:numPr>
+          <w:ilvl w:val="0"/>
+          <w:numId w:val="1"/>
+        </w:numPr>
+        <w:rPr>
+          <w:sz w:val="24"/>
+          <w:szCs w:val="24"/>
+          <w:lang w:val="en-US"/>
+        </w:rPr>
+      </w:pPr>
+      <w:r>
+        <w:rPr>
+          <w:sz w:val="24"/>
+          <w:szCs w:val="24"/>
+          <w:lang w:val="en-US"/>
+        </w:rPr>
+        <w:t xml:space="preserve">Accept age from user and show the message as "You are valid for voting" if age is </w:t>
+      </w:r>
+      <w:r>
+        <w:rPr>
+          <w:sz w:val="24"/>
+          <w:szCs w:val="24"/>
+          <w:lang w:val="en-US"/>
+        </w:rPr>
+        <w:t>greater</w:t>
+      </w:r>
+      <w:r>
+        <w:rPr>
+          <w:sz w:val="24"/>
+          <w:szCs w:val="24"/>
+          <w:lang w:val="en-US"/>
+        </w:rPr>
+        <w:t xml:space="preserve"> than or equal to 18 otherwise display the message as "You are not valid for voting"</w:t>
+      </w:r>
+    </w:p>
+    <w:p>
+      <w:pPr>
+        <w:pStyle w:val="ListParagraph"/>
+        <w:numPr>
+          <w:ilvl w:val="0"/>
+          <w:numId w:val="1"/>
+        </w:numPr>
+        <w:rPr>
+          <w:sz w:val="24"/>
+          <w:szCs w:val="24"/>
+          <w:lang w:val="en-US"/>
+        </w:rPr>
+      </w:pPr>
+      <w:r>
+        <w:rPr>
+          <w:sz w:val="24"/>
+          <w:szCs w:val="24"/>
+          <w:lang w:val="en-US"/>
+        </w:rPr>
+        <w:t xml:space="preserve">Accept marks of 5 subjects and </w:t>
+      </w:r>
+      <w:proofErr w:type="spellStart"/>
+      <w:r>
+        <w:rPr>
+          <w:sz w:val="24"/>
+          <w:szCs w:val="24"/>
+          <w:lang w:val="en-US"/>
+        </w:rPr>
+        <w:t>canculate</w:t>
+      </w:r>
+      <w:proofErr w:type="spellEnd"/>
+      <w:r>
+        <w:rPr>
+          <w:sz w:val="24"/>
+          <w:szCs w:val="24"/>
+          <w:lang w:val="en-US"/>
+        </w:rPr>
+        <w:t xml:space="preserve"> total and average marks also display the grade as follows</w:t>
+      </w:r>
+      <w:r>
+        <w:rPr>
+          <w:sz w:val="24"/>
+          <w:szCs w:val="24"/>
+          <w:lang w:val="en-US"/>
+        </w:rPr>
+        <w:br/>
+      </w:r>
+      <w:r>
+        <w:rPr>
+          <w:sz w:val="24"/>
+          <w:szCs w:val="24"/>
+          <w:lang w:val="en-US"/>
+        </w:rPr>
+        <w:tab/>
+        <w:t>Marks</w:t>
+      </w:r>
+      <w:r>
+        <w:rPr>
+          <w:sz w:val="24"/>
+          <w:szCs w:val="24"/>
+          <w:lang w:val="en-US"/>
+        </w:rPr>
+        <w:tab/>
+      </w:r>
+      <w:r>
+        <w:rPr>
+          <w:sz w:val="24"/>
+          <w:szCs w:val="24"/>
+          <w:lang w:val="en-US"/>
+        </w:rPr>
+        <w:tab/>
+      </w:r>
+      <w:r>
+        <w:rPr>
+          <w:sz w:val="24"/>
+          <w:szCs w:val="24"/>
+          <w:lang w:val="en-US"/>
+        </w:rPr>
+        <w:tab/>
+        <w:t>Grade</w:t>
+      </w:r>
+      <w:r>
+        <w:rPr>
+          <w:sz w:val="24"/>
+          <w:szCs w:val="24"/>
+          <w:lang w:val="en-US"/>
+        </w:rPr>
+        <w:br/>
+      </w:r>
+      <w:r>
+        <w:rPr>
+          <w:sz w:val="24"/>
+          <w:szCs w:val="24"/>
+          <w:lang w:val="en-US"/>
+        </w:rPr>
+        <w:tab/>
+        <w:t>&gt;= 85</w:t>
+      </w:r>
+      <w:r>
+        <w:rPr>
+          <w:sz w:val="24"/>
+          <w:szCs w:val="24"/>
+          <w:lang w:val="en-US"/>
+        </w:rPr>
+        <w:tab/>
+      </w:r>
+      <w:r>
+        <w:rPr>
+          <w:sz w:val="24"/>
+          <w:szCs w:val="24"/>
+          <w:lang w:val="en-US"/>
+        </w:rPr>
+        <w:tab/>
+      </w:r>
+      <w:r>
+        <w:rPr>
+          <w:sz w:val="24"/>
+          <w:szCs w:val="24"/>
+          <w:lang w:val="en-US"/>
+        </w:rPr>
+        <w:tab/>
+      </w:r>
+      <w:proofErr w:type="spellStart"/>
+      <w:r>
+        <w:rPr>
+          <w:sz w:val="24"/>
+          <w:szCs w:val="24"/>
+          <w:lang w:val="en-US"/>
+        </w:rPr>
+        <w:t>Dist</w:t>
+      </w:r>
+      <w:proofErr w:type="spellEnd"/>
+      <w:r>
+        <w:rPr>
+          <w:sz w:val="24"/>
+          <w:szCs w:val="24"/>
+          <w:lang w:val="en-US"/>
+        </w:rPr>
+        <w:br/>
+      </w:r>
+      <w:r>
+        <w:rPr>
+          <w:sz w:val="24"/>
+          <w:szCs w:val="24"/>
+          <w:lang w:val="en-US"/>
+        </w:rPr>
+        <w:tab/>
+        <w:t>&lt; 85 &amp; &gt;= 75</w:t>
+      </w:r>
+      <w:r>
+        <w:rPr>
+          <w:sz w:val="24"/>
+          <w:szCs w:val="24"/>
+          <w:lang w:val="en-US"/>
+        </w:rPr>
+        <w:tab/>
+      </w:r>
+      <w:r>
+        <w:rPr>
+          <w:sz w:val="24"/>
+          <w:szCs w:val="24"/>
+          <w:lang w:val="en-US"/>
+        </w:rPr>
+        <w:tab/>
+        <w:t>A</w:t>
+      </w:r>
+      <w:r>
+        <w:rPr>
+          <w:sz w:val="24"/>
+          <w:szCs w:val="24"/>
+          <w:lang w:val="en-US"/>
+        </w:rPr>
+        <w:br/>
+      </w:r>
+      <w:r>
+        <w:rPr>
+          <w:sz w:val="24"/>
+          <w:szCs w:val="24"/>
+          <w:lang w:val="en-US"/>
+        </w:rPr>
+        <w:tab/>
+        <w:t>&lt; 75 &amp; &gt;= 60</w:t>
+      </w:r>
+      <w:r>
+        <w:rPr>
+          <w:sz w:val="24"/>
+          <w:szCs w:val="24"/>
+          <w:lang w:val="en-US"/>
+        </w:rPr>
+        <w:tab/>
+      </w:r>
+      <w:r>
+        <w:rPr>
+          <w:sz w:val="24"/>
+          <w:szCs w:val="24"/>
+          <w:lang w:val="en-US"/>
+        </w:rPr>
+        <w:tab/>
+        <w:t>B</w:t>
+      </w:r>
+      <w:r>
+        <w:rPr>
+          <w:sz w:val="24"/>
+          <w:szCs w:val="24"/>
+          <w:lang w:val="en-US"/>
+        </w:rPr>
+        <w:br/>
+      </w:r>
+      <w:r>
+        <w:rPr>
+          <w:sz w:val="24"/>
+          <w:szCs w:val="24"/>
+          <w:lang w:val="en-US"/>
+        </w:rPr>
+        <w:tab/>
+        <w:t>&lt; 60 &amp; &gt;= 50</w:t>
+      </w:r>
+      <w:r>
+        <w:rPr>
+          <w:sz w:val="24"/>
+          <w:szCs w:val="24"/>
+          <w:lang w:val="en-US"/>
+        </w:rPr>
+        <w:tab/>
+      </w:r>
+      <w:r>
+        <w:rPr>
+          <w:sz w:val="24"/>
+          <w:szCs w:val="24"/>
+          <w:lang w:val="en-US"/>
+        </w:rPr>
+        <w:tab/>
+        <w:t>C</w:t>
+      </w:r>
+      <w:r>
+        <w:rPr>
+          <w:sz w:val="24"/>
+          <w:szCs w:val="24"/>
+          <w:lang w:val="en-US"/>
+        </w:rPr>
+        <w:br/>
+      </w:r>
+      <w:r>
+        <w:rPr>
+          <w:sz w:val="24"/>
+          <w:szCs w:val="24"/>
+          <w:lang w:val="en-US"/>
+        </w:rPr>
+        <w:tab/>
+        <w:t>&lt; 50 &amp; &gt;= 35</w:t>
+      </w:r>
+      <w:r>
+        <w:rPr>
+          <w:sz w:val="24"/>
+          <w:szCs w:val="24"/>
+          <w:lang w:val="en-US"/>
+        </w:rPr>
+        <w:tab/>
+      </w:r>
+      <w:r>
+        <w:rPr>
+          <w:sz w:val="24"/>
+          <w:szCs w:val="24"/>
+          <w:lang w:val="en-US"/>
+        </w:rPr>
+        <w:tab/>
+        <w:t>D</w:t>
+      </w:r>
+      <w:r>
+        <w:rPr>
+          <w:sz w:val="24"/>
+          <w:szCs w:val="24"/>
+          <w:lang w:val="en-US"/>
+        </w:rPr>
+        <w:br/>
+      </w:r>
+      <w:r>
+        <w:rPr>
+          <w:sz w:val="24"/>
+          <w:szCs w:val="24"/>
+          <w:lang w:val="en-US"/>
+        </w:rPr>
+        <w:tab/>
+        <w:t>&lt; 35</w:t>
+      </w:r>
+      <w:r>
+        <w:rPr>
+          <w:sz w:val="24"/>
+          <w:szCs w:val="24"/>
+          <w:lang w:val="en-US"/>
+        </w:rPr>
+        <w:tab/>
+      </w:r>
+      <w:r>
+        <w:rPr>
+          <w:sz w:val="24"/>
+          <w:szCs w:val="24"/>
+          <w:lang w:val="en-US"/>
+        </w:rPr>
+        <w:tab/>
+      </w:r>
+      <w:r>
+        <w:rPr>
+          <w:sz w:val="24"/>
+          <w:szCs w:val="24"/>
+          <w:lang w:val="en-US"/>
+        </w:rPr>
+        <w:tab/>
+        <w:t>Fail</w:t>
+      </w:r>
+    </w:p>
+    <w:p>
+      <w:pPr>
+        <w:rPr>
+          <w:sz w:val="24"/>
+          <w:szCs w:val="24"/>
+          <w:lang w:val="en-US"/>
+        </w:rPr>
+      </w:pPr>
+      <w:r>
+        <w:rPr>
+          <w:sz w:val="24"/>
+          <w:szCs w:val="24"/>
+          <w:lang w:val="en-US"/>
+        </w:rPr>
+        <w:t>Loops</w:t>
+      </w:r>
+    </w:p>
+    <w:p>
+      <w:pPr>
+        <w:pStyle w:val="ListParagraph"/>
+        <w:numPr>
+          <w:ilvl w:val="0"/>
+          <w:numId w:val="5"/>
+        </w:numPr>
+        <w:rPr>
+          <w:sz w:val="24"/>
+          <w:szCs w:val="24"/>
+          <w:lang w:val="en-US"/>
+        </w:rPr>
+      </w:pPr>
+      <w:r>
+        <w:rPr>
+          <w:sz w:val="24"/>
+          <w:szCs w:val="24"/>
+          <w:lang w:val="en-US"/>
+        </w:rPr>
+        <w:t>Accept any number from user and print its multiplication table</w:t>
+      </w:r>
+    </w:p>
+    <w:p>
+      <w:pPr>
+        <w:rPr>
+          <w:sz w:val="24"/>
+          <w:szCs w:val="24"/>
+          <w:lang w:val="en-US"/>
+        </w:rPr>
+      </w:pPr>
+      <w:r>
+        <w:rPr>
+          <w:sz w:val="24"/>
+          <w:szCs w:val="24"/>
+          <w:lang w:val="en-US"/>
+        </w:rPr>
+        <w:tab/>
+        <w:t>1 * 5 = 5</w:t>
+      </w:r>
+    </w:p>
+    <w:p>
+      <w:pPr>
+        <w:rPr>
+          <w:sz w:val="24"/>
+          <w:szCs w:val="24"/>
+          <w:lang w:val="en-US"/>
+        </w:rPr>
+      </w:pPr>
+      <w:r>
+        <w:rPr>
+          <w:sz w:val="24"/>
+          <w:szCs w:val="24"/>
+          <w:lang w:val="en-US"/>
+        </w:rPr>
+        <w:tab/>
+        <w:t>2 * 5 = 10</w:t>
+      </w:r>
+    </w:p>
+    <w:p>
+      <w:pPr>
+        <w:rPr>
+          <w:sz w:val="24"/>
+          <w:szCs w:val="24"/>
+          <w:lang w:val="en-US"/>
+        </w:rPr>
+      </w:pPr>
+      <w:r>
+        <w:rPr>
+          <w:sz w:val="24"/>
+          <w:szCs w:val="24"/>
+          <w:lang w:val="en-US"/>
+        </w:rPr>
+        <w:tab/>
+        <w:t>3 * 5 = 15</w:t>
+      </w:r>
+    </w:p>
+    <w:p>
+      <w:pPr>
+        <w:rPr>
+          <w:sz w:val="24"/>
+          <w:szCs w:val="24"/>
+          <w:lang w:val="en-US"/>
+        </w:rPr>
+      </w:pPr>
+      <w:r>
+        <w:rPr>
+          <w:sz w:val="24"/>
+          <w:szCs w:val="24"/>
+          <w:lang w:val="en-US"/>
+        </w:rPr>
+        <w:tab/>
+        <w:t>4 * 5 = 20</w:t>
+      </w:r>
+    </w:p>
+    <w:p>
+      <w:pPr>
+        <w:pStyle w:val="ListParagraph"/>
+        <w:numPr>
+          <w:ilvl w:val="0"/>
+          <w:numId w:val="5"/>
+        </w:numPr>
+        <w:rPr>
+          <w:lang w:val="en-US"/>
+        </w:rPr>
+      </w:pPr>
+      <w:r>
+        <w:rPr>
+          <w:lang w:val="en-US"/>
+        </w:rPr>
+        <w:t>Display sum of 1 to 10 numbers.</w:t>
+      </w:r>
+    </w:p>
+    <w:p>
+      <w:pPr>
+        <w:pStyle w:val="ListParagraph"/>
+        <w:numPr>
+          <w:ilvl w:val="0"/>
+          <w:numId w:val="5"/>
+        </w:numPr>
+        <w:rPr>
+          <w:lang w:val="en-US"/>
+        </w:rPr>
+      </w:pPr>
+      <w:r>
+        <w:rPr>
+          <w:lang w:val="en-US"/>
+        </w:rPr>
+        <w:lastRenderedPageBreak/>
+        <w:t>Accept any number from the user and display the factorial of that number. (5! = 5 * 4 * 3 * 2 * 1)</w:t>
+      </w:r>
+    </w:p>
+    <w:p>
+      <w:pPr>
         <w:rPr>
           <w:lang w:val="en-US"/>
         </w:rPr>
@@ -354,6 +994,95 @@
     </w:lvl>
   </w:abstractNum>
   <w:abstractNum w:abstractNumId="1">
+    <w:nsid w:val="394131C0"/>
+    <w:multiLevelType w:val="hybridMultilevel"/>
+    <w:tmpl w:val="46D85910"/>
+    <w:lvl w:ilvl="0" w:tplc="4009000F">
+      <w:start w:val="1"/>
+      <w:numFmt w:val="decimal"/>
+      <w:lvlText w:val="%1."/>
+      <w:lvlJc w:val="left"/>
+      <w:pPr>
+        <w:ind w:left="720" w:hanging="360"/>
+      </w:pPr>
+      <w:rPr>
+        <w:rFonts w:hint="default"/>
+      </w:rPr>
+    </w:lvl>
+    <w:lvl w:ilvl="1" w:tplc="40090019" w:tentative="1">
+      <w:start w:val="1"/>
+      <w:numFmt w:val="lowerLetter"/>
+      <w:lvlText w:val="%2."/>
+      <w:lvlJc w:val="left"/>
+      <w:pPr>
+        <w:ind w:left="1440" w:hanging="360"/>
+      </w:pPr>
+    </w:lvl>
+    <w:lvl w:ilvl="2" w:tplc="4009001B" w:tentative="1">
+      <w:start w:val="1"/>
+      <w:numFmt w:val="lowerRoman"/>
+      <w:lvlText w:val="%3."/>
+      <w:lvlJc w:val="right"/>
+      <w:pPr>
+        <w:ind w:left="2160" w:hanging="180"/>
+      </w:pPr>
+    </w:lvl>
+    <w:lvl w:ilvl="3" w:tplc="4009000F" w:tentative="1">
+      <w:start w:val="1"/>
+      <w:numFmt w:val="decimal"/>
+      <w:lvlText w:val="%4."/>
+      <w:lvlJc w:val="left"/>
+      <w:pPr>
+        <w:ind w:left="2880" w:hanging="360"/>
+      </w:pPr>
+    </w:lvl>
+    <w:lvl w:ilvl="4" w:tplc="40090019" w:tentative="1">
+      <w:start w:val="1"/>
+      <w:numFmt w:val="lowerLetter"/>
+      <w:lvlText w:val="%5."/>
+      <w:lvlJc w:val="left"/>
+      <w:pPr>
+        <w:ind w:left="3600" w:hanging="360"/>
+      </w:pPr>
+    </w:lvl>
+    <w:lvl w:ilvl="5" w:tplc="4009001B" w:tentative="1">
+      <w:start w:val="1"/>
+      <w:numFmt w:val="lowerRoman"/>
+      <w:lvlText w:val="%6."/>
+      <w:lvlJc w:val="right"/>
+      <w:pPr>
+        <w:ind w:left="4320" w:hanging="180"/>
+      </w:pPr>
+    </w:lvl>
+    <w:lvl w:ilvl="6" w:tplc="4009000F" w:tentative="1">
+      <w:start w:val="1"/>
+      <w:numFmt w:val="decimal"/>
+      <w:lvlText w:val="%7."/>
+      <w:lvlJc w:val="left"/>
+      <w:pPr>
+        <w:ind w:left="5040" w:hanging="360"/>
+      </w:pPr>
+    </w:lvl>
+    <w:lvl w:ilvl="7" w:tplc="40090019" w:tentative="1">
+      <w:start w:val="1"/>
+      <w:numFmt w:val="lowerLetter"/>
+      <w:lvlText w:val="%8."/>
+      <w:lvlJc w:val="left"/>
+      <w:pPr>
+        <w:ind w:left="5760" w:hanging="360"/>
+      </w:pPr>
+    </w:lvl>
+    <w:lvl w:ilvl="8" w:tplc="4009001B" w:tentative="1">
+      <w:start w:val="1"/>
+      <w:numFmt w:val="lowerRoman"/>
+      <w:lvlText w:val="%9."/>
+      <w:lvlJc w:val="right"/>
+      <w:pPr>
+        <w:ind w:left="6480" w:hanging="180"/>
+      </w:pPr>
+    </w:lvl>
+  </w:abstractNum>
+  <w:abstractNum w:abstractNumId="2">
     <w:nsid w:val="466B4299"/>
     <w:multiLevelType w:val="hybridMultilevel"/>
     <w:tmpl w:val="1FD23D4A"/>
@@ -442,7 +1171,7 @@
       </w:pPr>
     </w:lvl>
   </w:abstractNum>
-  <w:abstractNum w:abstractNumId="2">
+  <w:abstractNum w:abstractNumId="3">
     <w:nsid w:val="49835F9F"/>
     <w:multiLevelType w:val="hybridMultilevel"/>
     <w:tmpl w:val="C9B8350E"/>
@@ -528,6 +1257,95 @@
       <w:lvlJc w:val="right"/>
       <w:pPr>
         <w:ind w:left="7560" w:hanging="180"/>
+      </w:pPr>
+    </w:lvl>
+  </w:abstractNum>
+  <w:abstractNum w:abstractNumId="4">
+    <w:nsid w:val="73D636EC"/>
+    <w:multiLevelType w:val="hybridMultilevel"/>
+    <w:tmpl w:val="00CAB3BC"/>
+    <w:lvl w:ilvl="0" w:tplc="4009000F">
+      <w:start w:val="1"/>
+      <w:numFmt w:val="decimal"/>
+      <w:lvlText w:val="%1."/>
+      <w:lvlJc w:val="left"/>
+      <w:pPr>
+        <w:ind w:left="720" w:hanging="360"/>
+      </w:pPr>
+      <w:rPr>
+        <w:rFonts w:hint="default"/>
+      </w:rPr>
+    </w:lvl>
+    <w:lvl w:ilvl="1" w:tplc="40090019" w:tentative="1">
+      <w:start w:val="1"/>
+      <w:numFmt w:val="lowerLetter"/>
+      <w:lvlText w:val="%2."/>
+      <w:lvlJc w:val="left"/>
+      <w:pPr>
+        <w:ind w:left="1440" w:hanging="360"/>
+      </w:pPr>
+    </w:lvl>
+    <w:lvl w:ilvl="2" w:tplc="4009001B" w:tentative="1">
+      <w:start w:val="1"/>
+      <w:numFmt w:val="lowerRoman"/>
+      <w:lvlText w:val="%3."/>
+      <w:lvlJc w:val="right"/>
+      <w:pPr>
+        <w:ind w:left="2160" w:hanging="180"/>
+      </w:pPr>
+    </w:lvl>
+    <w:lvl w:ilvl="3" w:tplc="4009000F" w:tentative="1">
+      <w:start w:val="1"/>
+      <w:numFmt w:val="decimal"/>
+      <w:lvlText w:val="%4."/>
+      <w:lvlJc w:val="left"/>
+      <w:pPr>
+        <w:ind w:left="2880" w:hanging="360"/>
+      </w:pPr>
+    </w:lvl>
+    <w:lvl w:ilvl="4" w:tplc="40090019" w:tentative="1">
+      <w:start w:val="1"/>
+      <w:numFmt w:val="lowerLetter"/>
+      <w:lvlText w:val="%5."/>
+      <w:lvlJc w:val="left"/>
+      <w:pPr>
+        <w:ind w:left="3600" w:hanging="360"/>
+      </w:pPr>
+    </w:lvl>
+    <w:lvl w:ilvl="5" w:tplc="4009001B" w:tentative="1">
+      <w:start w:val="1"/>
+      <w:numFmt w:val="lowerRoman"/>
+      <w:lvlText w:val="%6."/>
+      <w:lvlJc w:val="right"/>
+      <w:pPr>
+        <w:ind w:left="4320" w:hanging="180"/>
+      </w:pPr>
+    </w:lvl>
+    <w:lvl w:ilvl="6" w:tplc="4009000F" w:tentative="1">
+      <w:start w:val="1"/>
+      <w:numFmt w:val="decimal"/>
+      <w:lvlText w:val="%7."/>
+      <w:lvlJc w:val="left"/>
+      <w:pPr>
+        <w:ind w:left="5040" w:hanging="360"/>
+      </w:pPr>
+    </w:lvl>
+    <w:lvl w:ilvl="7" w:tplc="40090019" w:tentative="1">
+      <w:start w:val="1"/>
+      <w:numFmt w:val="lowerLetter"/>
+      <w:lvlText w:val="%8."/>
+      <w:lvlJc w:val="left"/>
+      <w:pPr>
+        <w:ind w:left="5760" w:hanging="360"/>
+      </w:pPr>
+    </w:lvl>
+    <w:lvl w:ilvl="8" w:tplc="4009001B" w:tentative="1">
+      <w:start w:val="1"/>
+      <w:numFmt w:val="lowerRoman"/>
+      <w:lvlText w:val="%9."/>
+      <w:lvlJc w:val="right"/>
+      <w:pPr>
+        <w:ind w:left="6480" w:hanging="180"/>
       </w:pPr>
     </w:lvl>
   </w:abstractNum>
@@ -535,10 +1353,16 @@
     <w:abstractNumId w:val="0"/>
   </w:num>
   <w:num w:numId="2">
+    <w:abstractNumId w:val="3"/>
+  </w:num>
+  <w:num w:numId="3">
     <w:abstractNumId w:val="2"/>
   </w:num>
-  <w:num w:numId="3">
+  <w:num w:numId="4">
     <w:abstractNumId w:val="1"/>
+  </w:num>
+  <w:num w:numId="5">
+    <w:abstractNumId w:val="4"/>
   </w:num>
 </w:numbering>
 </file>

</xml_diff>

<commit_message>
Date: 12 Nov 2025
</commit_message>
<xml_diff>
--- a/Assignments.docx
+++ b/Assignments.docx
@@ -889,8 +889,253 @@
           <w:lang w:val="en-US"/>
         </w:rPr>
       </w:pPr>
+    </w:p>
+    <w:p>
+      <w:pPr>
+        <w:rPr>
+          <w:lang w:val="en-US"/>
+        </w:rPr>
+      </w:pPr>
+      <w:r>
+        <w:rPr>
+          <w:lang w:val="en-US"/>
+        </w:rPr>
+        <w:t>Class &amp; Object</w:t>
+      </w:r>
+    </w:p>
+    <w:p>
+      <w:pPr>
+        <w:pStyle w:val="ListParagraph"/>
+        <w:numPr>
+          <w:ilvl w:val="0"/>
+          <w:numId w:val="6"/>
+        </w:numPr>
+        <w:rPr>
+          <w:lang w:val="en-US"/>
+        </w:rPr>
+      </w:pPr>
+      <w:r>
+        <w:rPr>
+          <w:lang w:val="en-US"/>
+        </w:rPr>
+        <w:t xml:space="preserve">Create a class with name </w:t>
+      </w:r>
+      <w:proofErr w:type="spellStart"/>
+      <w:r>
+        <w:rPr>
+          <w:lang w:val="en-US"/>
+        </w:rPr>
+        <w:t>BankAccount</w:t>
+      </w:r>
+      <w:proofErr w:type="spellEnd"/>
+      <w:r>
+        <w:rPr>
+          <w:lang w:val="en-US"/>
+        </w:rPr>
+        <w:t xml:space="preserve"> with following members</w:t>
+      </w:r>
+    </w:p>
+    <w:p>
+      <w:pPr>
+        <w:pStyle w:val="ListParagraph"/>
+        <w:numPr>
+          <w:ilvl w:val="1"/>
+          <w:numId w:val="6"/>
+        </w:numPr>
+        <w:rPr>
+          <w:lang w:val="en-US"/>
+        </w:rPr>
+      </w:pPr>
+      <w:r>
+        <w:rPr>
+          <w:lang w:val="en-US"/>
+        </w:rPr>
+        <w:t>Account Holder’s name</w:t>
+      </w:r>
+    </w:p>
+    <w:p>
+      <w:pPr>
+        <w:pStyle w:val="ListParagraph"/>
+        <w:numPr>
+          <w:ilvl w:val="1"/>
+          <w:numId w:val="6"/>
+        </w:numPr>
+        <w:rPr>
+          <w:lang w:val="en-US"/>
+        </w:rPr>
+      </w:pPr>
+      <w:r>
+        <w:rPr>
+          <w:lang w:val="en-US"/>
+        </w:rPr>
+        <w:t>Address</w:t>
+      </w:r>
+    </w:p>
+    <w:p>
+      <w:pPr>
+        <w:pStyle w:val="ListParagraph"/>
+        <w:numPr>
+          <w:ilvl w:val="1"/>
+          <w:numId w:val="6"/>
+        </w:numPr>
+        <w:rPr>
+          <w:lang w:val="en-US"/>
+        </w:rPr>
+      </w:pPr>
+      <w:proofErr w:type="spellStart"/>
+      <w:r>
+        <w:rPr>
+          <w:lang w:val="en-US"/>
+        </w:rPr>
+        <w:t>Adhar</w:t>
+      </w:r>
+      <w:proofErr w:type="spellEnd"/>
+      <w:r>
+        <w:rPr>
+          <w:lang w:val="en-US"/>
+        </w:rPr>
+        <w:t xml:space="preserve"> No</w:t>
+      </w:r>
+    </w:p>
+    <w:p>
+      <w:pPr>
+        <w:pStyle w:val="ListParagraph"/>
+        <w:numPr>
+          <w:ilvl w:val="1"/>
+          <w:numId w:val="6"/>
+        </w:numPr>
+        <w:rPr>
+          <w:lang w:val="en-US"/>
+        </w:rPr>
+      </w:pPr>
       <w:bookmarkStart w:id="0" w:name="_GoBack"/>
       <w:bookmarkEnd w:id="0"/>
+      <w:r>
+        <w:rPr>
+          <w:lang w:val="en-US"/>
+        </w:rPr>
+        <w:t>Balance</w:t>
+      </w:r>
+    </w:p>
+    <w:p>
+      <w:pPr>
+        <w:pStyle w:val="ListParagraph"/>
+        <w:numPr>
+          <w:ilvl w:val="1"/>
+          <w:numId w:val="6"/>
+        </w:numPr>
+        <w:rPr>
+          <w:lang w:val="en-US"/>
+        </w:rPr>
+      </w:pPr>
+      <w:r>
+        <w:rPr>
+          <w:lang w:val="en-US"/>
+        </w:rPr>
+        <w:t>Interest Rate</w:t>
+      </w:r>
+    </w:p>
+    <w:p>
+      <w:pPr>
+        <w:ind w:left="720" w:firstLine="360"/>
+        <w:rPr>
+          <w:lang w:val="en-US"/>
+        </w:rPr>
+      </w:pPr>
+      <w:r>
+        <w:rPr>
+          <w:lang w:val="en-US"/>
+        </w:rPr>
+        <w:t>With Methods</w:t>
+      </w:r>
+    </w:p>
+    <w:p>
+      <w:pPr>
+        <w:pStyle w:val="ListParagraph"/>
+        <w:numPr>
+          <w:ilvl w:val="1"/>
+          <w:numId w:val="1"/>
+        </w:numPr>
+        <w:rPr>
+          <w:lang w:val="en-US"/>
+        </w:rPr>
+      </w:pPr>
+      <w:proofErr w:type="spellStart"/>
+      <w:r>
+        <w:rPr>
+          <w:lang w:val="en-US"/>
+        </w:rPr>
+        <w:t>displayData</w:t>
+      </w:r>
+      <w:proofErr w:type="spellEnd"/>
+      <w:r>
+        <w:rPr>
+          <w:lang w:val="en-US"/>
+        </w:rPr>
+        <w:t>()</w:t>
+      </w:r>
+    </w:p>
+    <w:p>
+      <w:pPr>
+        <w:pStyle w:val="ListParagraph"/>
+        <w:numPr>
+          <w:ilvl w:val="1"/>
+          <w:numId w:val="1"/>
+        </w:numPr>
+        <w:rPr>
+          <w:lang w:val="en-US"/>
+        </w:rPr>
+      </w:pPr>
+      <w:proofErr w:type="spellStart"/>
+      <w:r>
+        <w:rPr>
+          <w:lang w:val="en-US"/>
+        </w:rPr>
+        <w:t>setInterestRate</w:t>
+      </w:r>
+      <w:proofErr w:type="spellEnd"/>
+      <w:r>
+        <w:rPr>
+          <w:lang w:val="en-US"/>
+        </w:rPr>
+        <w:t>()</w:t>
+      </w:r>
+    </w:p>
+    <w:p>
+      <w:pPr>
+        <w:pStyle w:val="ListParagraph"/>
+        <w:numPr>
+          <w:ilvl w:val="1"/>
+          <w:numId w:val="1"/>
+        </w:numPr>
+        <w:rPr>
+          <w:lang w:val="en-US"/>
+        </w:rPr>
+      </w:pPr>
+      <w:r>
+        <w:rPr>
+          <w:lang w:val="en-US"/>
+        </w:rPr>
+        <w:t>withdraw()</w:t>
+      </w:r>
+    </w:p>
+    <w:p>
+      <w:pPr>
+        <w:pStyle w:val="ListParagraph"/>
+        <w:numPr>
+          <w:ilvl w:val="1"/>
+          <w:numId w:val="1"/>
+        </w:numPr>
+        <w:rPr>
+          <w:lang w:val="en-US"/>
+        </w:rPr>
+      </w:pPr>
+      <w:r>
+        <w:rPr>
+          <w:lang w:val="en-US"/>
+        </w:rPr>
+        <w:t>deposit()</w:t>
+      </w:r>
     </w:p>
     <w:sectPr>
       <w:pgSz w:w="11906" w:h="16838"/>
@@ -994,6 +1239,95 @@
     </w:lvl>
   </w:abstractNum>
   <w:abstractNum w:abstractNumId="1">
+    <w:nsid w:val="1F1512C6"/>
+    <w:multiLevelType w:val="hybridMultilevel"/>
+    <w:tmpl w:val="9A483806"/>
+    <w:lvl w:ilvl="0" w:tplc="4009000F">
+      <w:start w:val="1"/>
+      <w:numFmt w:val="decimal"/>
+      <w:lvlText w:val="%1."/>
+      <w:lvlJc w:val="left"/>
+      <w:pPr>
+        <w:ind w:left="720" w:hanging="360"/>
+      </w:pPr>
+      <w:rPr>
+        <w:rFonts w:hint="default"/>
+      </w:rPr>
+    </w:lvl>
+    <w:lvl w:ilvl="1" w:tplc="40090019">
+      <w:start w:val="1"/>
+      <w:numFmt w:val="lowerLetter"/>
+      <w:lvlText w:val="%2."/>
+      <w:lvlJc w:val="left"/>
+      <w:pPr>
+        <w:ind w:left="1440" w:hanging="360"/>
+      </w:pPr>
+    </w:lvl>
+    <w:lvl w:ilvl="2" w:tplc="4009001B" w:tentative="1">
+      <w:start w:val="1"/>
+      <w:numFmt w:val="lowerRoman"/>
+      <w:lvlText w:val="%3."/>
+      <w:lvlJc w:val="right"/>
+      <w:pPr>
+        <w:ind w:left="2160" w:hanging="180"/>
+      </w:pPr>
+    </w:lvl>
+    <w:lvl w:ilvl="3" w:tplc="4009000F" w:tentative="1">
+      <w:start w:val="1"/>
+      <w:numFmt w:val="decimal"/>
+      <w:lvlText w:val="%4."/>
+      <w:lvlJc w:val="left"/>
+      <w:pPr>
+        <w:ind w:left="2880" w:hanging="360"/>
+      </w:pPr>
+    </w:lvl>
+    <w:lvl w:ilvl="4" w:tplc="40090019" w:tentative="1">
+      <w:start w:val="1"/>
+      <w:numFmt w:val="lowerLetter"/>
+      <w:lvlText w:val="%5."/>
+      <w:lvlJc w:val="left"/>
+      <w:pPr>
+        <w:ind w:left="3600" w:hanging="360"/>
+      </w:pPr>
+    </w:lvl>
+    <w:lvl w:ilvl="5" w:tplc="4009001B" w:tentative="1">
+      <w:start w:val="1"/>
+      <w:numFmt w:val="lowerRoman"/>
+      <w:lvlText w:val="%6."/>
+      <w:lvlJc w:val="right"/>
+      <w:pPr>
+        <w:ind w:left="4320" w:hanging="180"/>
+      </w:pPr>
+    </w:lvl>
+    <w:lvl w:ilvl="6" w:tplc="4009000F" w:tentative="1">
+      <w:start w:val="1"/>
+      <w:numFmt w:val="decimal"/>
+      <w:lvlText w:val="%7."/>
+      <w:lvlJc w:val="left"/>
+      <w:pPr>
+        <w:ind w:left="5040" w:hanging="360"/>
+      </w:pPr>
+    </w:lvl>
+    <w:lvl w:ilvl="7" w:tplc="40090019" w:tentative="1">
+      <w:start w:val="1"/>
+      <w:numFmt w:val="lowerLetter"/>
+      <w:lvlText w:val="%8."/>
+      <w:lvlJc w:val="left"/>
+      <w:pPr>
+        <w:ind w:left="5760" w:hanging="360"/>
+      </w:pPr>
+    </w:lvl>
+    <w:lvl w:ilvl="8" w:tplc="4009001B" w:tentative="1">
+      <w:start w:val="1"/>
+      <w:numFmt w:val="lowerRoman"/>
+      <w:lvlText w:val="%9."/>
+      <w:lvlJc w:val="right"/>
+      <w:pPr>
+        <w:ind w:left="6480" w:hanging="180"/>
+      </w:pPr>
+    </w:lvl>
+  </w:abstractNum>
+  <w:abstractNum w:abstractNumId="2">
     <w:nsid w:val="394131C0"/>
     <w:multiLevelType w:val="hybridMultilevel"/>
     <w:tmpl w:val="46D85910"/>
@@ -1082,7 +1416,7 @@
       </w:pPr>
     </w:lvl>
   </w:abstractNum>
-  <w:abstractNum w:abstractNumId="2">
+  <w:abstractNum w:abstractNumId="3">
     <w:nsid w:val="466B4299"/>
     <w:multiLevelType w:val="hybridMultilevel"/>
     <w:tmpl w:val="1FD23D4A"/>
@@ -1171,7 +1505,7 @@
       </w:pPr>
     </w:lvl>
   </w:abstractNum>
-  <w:abstractNum w:abstractNumId="3">
+  <w:abstractNum w:abstractNumId="4">
     <w:nsid w:val="49835F9F"/>
     <w:multiLevelType w:val="hybridMultilevel"/>
     <w:tmpl w:val="C9B8350E"/>
@@ -1260,7 +1594,96 @@
       </w:pPr>
     </w:lvl>
   </w:abstractNum>
-  <w:abstractNum w:abstractNumId="4">
+  <w:abstractNum w:abstractNumId="5">
+    <w:nsid w:val="738A5881"/>
+    <w:multiLevelType w:val="hybridMultilevel"/>
+    <w:tmpl w:val="22764A26"/>
+    <w:lvl w:ilvl="0" w:tplc="8E861606">
+      <w:start w:val="1"/>
+      <w:numFmt w:val="decimal"/>
+      <w:lvlText w:val="%1."/>
+      <w:lvlJc w:val="left"/>
+      <w:pPr>
+        <w:ind w:left="1440" w:hanging="360"/>
+      </w:pPr>
+      <w:rPr>
+        <w:rFonts w:hint="default"/>
+      </w:rPr>
+    </w:lvl>
+    <w:lvl w:ilvl="1" w:tplc="40090019" w:tentative="1">
+      <w:start w:val="1"/>
+      <w:numFmt w:val="lowerLetter"/>
+      <w:lvlText w:val="%2."/>
+      <w:lvlJc w:val="left"/>
+      <w:pPr>
+        <w:ind w:left="2160" w:hanging="360"/>
+      </w:pPr>
+    </w:lvl>
+    <w:lvl w:ilvl="2" w:tplc="4009001B" w:tentative="1">
+      <w:start w:val="1"/>
+      <w:numFmt w:val="lowerRoman"/>
+      <w:lvlText w:val="%3."/>
+      <w:lvlJc w:val="right"/>
+      <w:pPr>
+        <w:ind w:left="2880" w:hanging="180"/>
+      </w:pPr>
+    </w:lvl>
+    <w:lvl w:ilvl="3" w:tplc="4009000F" w:tentative="1">
+      <w:start w:val="1"/>
+      <w:numFmt w:val="decimal"/>
+      <w:lvlText w:val="%4."/>
+      <w:lvlJc w:val="left"/>
+      <w:pPr>
+        <w:ind w:left="3600" w:hanging="360"/>
+      </w:pPr>
+    </w:lvl>
+    <w:lvl w:ilvl="4" w:tplc="40090019" w:tentative="1">
+      <w:start w:val="1"/>
+      <w:numFmt w:val="lowerLetter"/>
+      <w:lvlText w:val="%5."/>
+      <w:lvlJc w:val="left"/>
+      <w:pPr>
+        <w:ind w:left="4320" w:hanging="360"/>
+      </w:pPr>
+    </w:lvl>
+    <w:lvl w:ilvl="5" w:tplc="4009001B" w:tentative="1">
+      <w:start w:val="1"/>
+      <w:numFmt w:val="lowerRoman"/>
+      <w:lvlText w:val="%6."/>
+      <w:lvlJc w:val="right"/>
+      <w:pPr>
+        <w:ind w:left="5040" w:hanging="180"/>
+      </w:pPr>
+    </w:lvl>
+    <w:lvl w:ilvl="6" w:tplc="4009000F" w:tentative="1">
+      <w:start w:val="1"/>
+      <w:numFmt w:val="decimal"/>
+      <w:lvlText w:val="%7."/>
+      <w:lvlJc w:val="left"/>
+      <w:pPr>
+        <w:ind w:left="5760" w:hanging="360"/>
+      </w:pPr>
+    </w:lvl>
+    <w:lvl w:ilvl="7" w:tplc="40090019" w:tentative="1">
+      <w:start w:val="1"/>
+      <w:numFmt w:val="lowerLetter"/>
+      <w:lvlText w:val="%8."/>
+      <w:lvlJc w:val="left"/>
+      <w:pPr>
+        <w:ind w:left="6480" w:hanging="360"/>
+      </w:pPr>
+    </w:lvl>
+    <w:lvl w:ilvl="8" w:tplc="4009001B" w:tentative="1">
+      <w:start w:val="1"/>
+      <w:numFmt w:val="lowerRoman"/>
+      <w:lvlText w:val="%9."/>
+      <w:lvlJc w:val="right"/>
+      <w:pPr>
+        <w:ind w:left="7200" w:hanging="180"/>
+      </w:pPr>
+    </w:lvl>
+  </w:abstractNum>
+  <w:abstractNum w:abstractNumId="6">
     <w:nsid w:val="73D636EC"/>
     <w:multiLevelType w:val="hybridMultilevel"/>
     <w:tmpl w:val="00CAB3BC"/>
@@ -1353,16 +1776,22 @@
     <w:abstractNumId w:val="0"/>
   </w:num>
   <w:num w:numId="2">
+    <w:abstractNumId w:val="4"/>
+  </w:num>
+  <w:num w:numId="3">
     <w:abstractNumId w:val="3"/>
   </w:num>
-  <w:num w:numId="3">
+  <w:num w:numId="4">
     <w:abstractNumId w:val="2"/>
   </w:num>
-  <w:num w:numId="4">
+  <w:num w:numId="5">
+    <w:abstractNumId w:val="6"/>
+  </w:num>
+  <w:num w:numId="6">
     <w:abstractNumId w:val="1"/>
   </w:num>
-  <w:num w:numId="5">
-    <w:abstractNumId w:val="4"/>
+  <w:num w:numId="7">
+    <w:abstractNumId w:val="5"/>
   </w:num>
 </w:numbering>
 </file>

</xml_diff>

<commit_message>
Date: 20 Nov 2025
</commit_message>
<xml_diff>
--- a/Assignments.docx
+++ b/Assignments.docx
@@ -1008,134 +1008,209 @@
           <w:lang w:val="en-US"/>
         </w:rPr>
       </w:pPr>
+      <w:r>
+        <w:rPr>
+          <w:lang w:val="en-US"/>
+        </w:rPr>
+        <w:t>Balance</w:t>
+      </w:r>
+    </w:p>
+    <w:p>
+      <w:pPr>
+        <w:pStyle w:val="ListParagraph"/>
+        <w:numPr>
+          <w:ilvl w:val="1"/>
+          <w:numId w:val="6"/>
+        </w:numPr>
+        <w:rPr>
+          <w:lang w:val="en-US"/>
+        </w:rPr>
+      </w:pPr>
+      <w:r>
+        <w:rPr>
+          <w:lang w:val="en-US"/>
+        </w:rPr>
+        <w:t>Interest Rate</w:t>
+      </w:r>
+    </w:p>
+    <w:p>
+      <w:pPr>
+        <w:ind w:left="720" w:firstLine="360"/>
+        <w:rPr>
+          <w:lang w:val="en-US"/>
+        </w:rPr>
+      </w:pPr>
+      <w:r>
+        <w:rPr>
+          <w:lang w:val="en-US"/>
+        </w:rPr>
+        <w:t>With Methods</w:t>
+      </w:r>
+    </w:p>
+    <w:p>
+      <w:pPr>
+        <w:pStyle w:val="ListParagraph"/>
+        <w:numPr>
+          <w:ilvl w:val="1"/>
+          <w:numId w:val="1"/>
+        </w:numPr>
+        <w:rPr>
+          <w:lang w:val="en-US"/>
+        </w:rPr>
+      </w:pPr>
+      <w:proofErr w:type="spellStart"/>
+      <w:r>
+        <w:rPr>
+          <w:lang w:val="en-US"/>
+        </w:rPr>
+        <w:t>displayData</w:t>
+      </w:r>
+      <w:proofErr w:type="spellEnd"/>
+      <w:r>
+        <w:rPr>
+          <w:lang w:val="en-US"/>
+        </w:rPr>
+        <w:t>()</w:t>
+      </w:r>
+    </w:p>
+    <w:p>
+      <w:pPr>
+        <w:pStyle w:val="ListParagraph"/>
+        <w:numPr>
+          <w:ilvl w:val="1"/>
+          <w:numId w:val="1"/>
+        </w:numPr>
+        <w:rPr>
+          <w:lang w:val="en-US"/>
+        </w:rPr>
+      </w:pPr>
+      <w:proofErr w:type="spellStart"/>
+      <w:r>
+        <w:rPr>
+          <w:lang w:val="en-US"/>
+        </w:rPr>
+        <w:t>setInterestRate</w:t>
+      </w:r>
+      <w:proofErr w:type="spellEnd"/>
+      <w:r>
+        <w:rPr>
+          <w:lang w:val="en-US"/>
+        </w:rPr>
+        <w:t>()</w:t>
+      </w:r>
+    </w:p>
+    <w:p>
+      <w:pPr>
+        <w:pStyle w:val="ListParagraph"/>
+        <w:numPr>
+          <w:ilvl w:val="1"/>
+          <w:numId w:val="1"/>
+        </w:numPr>
+        <w:rPr>
+          <w:lang w:val="en-US"/>
+        </w:rPr>
+      </w:pPr>
+      <w:r>
+        <w:rPr>
+          <w:lang w:val="en-US"/>
+        </w:rPr>
+        <w:t>withdraw()</w:t>
+      </w:r>
+    </w:p>
+    <w:p>
+      <w:pPr>
+        <w:pStyle w:val="ListParagraph"/>
+        <w:numPr>
+          <w:ilvl w:val="1"/>
+          <w:numId w:val="1"/>
+        </w:numPr>
+        <w:rPr>
+          <w:lang w:val="en-US"/>
+        </w:rPr>
+      </w:pPr>
+      <w:r>
+        <w:rPr>
+          <w:lang w:val="en-US"/>
+        </w:rPr>
+        <w:t>deposit()</w:t>
+      </w:r>
+    </w:p>
+    <w:p>
+      <w:pPr>
+        <w:rPr>
+          <w:lang w:val="en-US"/>
+        </w:rPr>
+      </w:pPr>
+      <w:r>
+        <w:rPr>
+          <w:lang w:val="en-US"/>
+        </w:rPr>
+        <w:br w:type="page"/>
+      </w:r>
+    </w:p>
+    <w:p>
+      <w:pPr>
+        <w:rPr>
+          <w:sz w:val="24"/>
+          <w:szCs w:val="24"/>
+          <w:lang w:val="en-US"/>
+        </w:rPr>
+      </w:pPr>
+      <w:r>
+        <w:rPr>
+          <w:sz w:val="24"/>
+          <w:szCs w:val="24"/>
+          <w:lang w:val="en-US"/>
+        </w:rPr>
+        <w:lastRenderedPageBreak/>
+        <w:t>Selenium Assignments</w:t>
+      </w:r>
+    </w:p>
+    <w:p>
+      <w:pPr>
+        <w:pStyle w:val="ListParagraph"/>
+        <w:numPr>
+          <w:ilvl w:val="0"/>
+          <w:numId w:val="9"/>
+        </w:numPr>
+        <w:rPr>
+          <w:sz w:val="24"/>
+          <w:szCs w:val="24"/>
+          <w:lang w:val="en-US"/>
+        </w:rPr>
+      </w:pPr>
+      <w:r>
+        <w:rPr>
+          <w:sz w:val="24"/>
+          <w:szCs w:val="24"/>
+          <w:lang w:val="en-US"/>
+        </w:rPr>
+        <w:t>W</w:t>
+      </w:r>
+      <w:r>
+        <w:rPr>
+          <w:sz w:val="24"/>
+          <w:szCs w:val="24"/>
+          <w:lang w:val="en-US"/>
+        </w:rPr>
+        <w:t>hat is the use and return type of getPageSource();</w:t>
+      </w:r>
+    </w:p>
+    <w:p>
+      <w:pPr>
+        <w:pStyle w:val="ListParagraph"/>
+        <w:numPr>
+          <w:ilvl w:val="0"/>
+          <w:numId w:val="9"/>
+        </w:numPr>
+        <w:rPr>
+          <w:sz w:val="24"/>
+          <w:szCs w:val="24"/>
+          <w:lang w:val="en-US"/>
+        </w:rPr>
+      </w:pPr>
       <w:bookmarkStart w:id="0" w:name="_GoBack"/>
       <w:bookmarkEnd w:id="0"/>
-      <w:r>
-        <w:rPr>
-          <w:lang w:val="en-US"/>
-        </w:rPr>
-        <w:t>Balance</w:t>
-      </w:r>
-    </w:p>
-    <w:p>
-      <w:pPr>
-        <w:pStyle w:val="ListParagraph"/>
-        <w:numPr>
-          <w:ilvl w:val="1"/>
-          <w:numId w:val="6"/>
-        </w:numPr>
-        <w:rPr>
-          <w:lang w:val="en-US"/>
-        </w:rPr>
-      </w:pPr>
-      <w:r>
-        <w:rPr>
-          <w:lang w:val="en-US"/>
-        </w:rPr>
-        <w:t>Interest Rate</w:t>
-      </w:r>
-    </w:p>
-    <w:p>
-      <w:pPr>
-        <w:ind w:left="720" w:firstLine="360"/>
-        <w:rPr>
-          <w:lang w:val="en-US"/>
-        </w:rPr>
-      </w:pPr>
-      <w:r>
-        <w:rPr>
-          <w:lang w:val="en-US"/>
-        </w:rPr>
-        <w:t>With Methods</w:t>
-      </w:r>
-    </w:p>
-    <w:p>
-      <w:pPr>
-        <w:pStyle w:val="ListParagraph"/>
-        <w:numPr>
-          <w:ilvl w:val="1"/>
-          <w:numId w:val="1"/>
-        </w:numPr>
-        <w:rPr>
-          <w:lang w:val="en-US"/>
-        </w:rPr>
-      </w:pPr>
-      <w:proofErr w:type="spellStart"/>
-      <w:r>
-        <w:rPr>
-          <w:lang w:val="en-US"/>
-        </w:rPr>
-        <w:t>displayData</w:t>
-      </w:r>
-      <w:proofErr w:type="spellEnd"/>
-      <w:r>
-        <w:rPr>
-          <w:lang w:val="en-US"/>
-        </w:rPr>
-        <w:t>()</w:t>
-      </w:r>
-    </w:p>
-    <w:p>
-      <w:pPr>
-        <w:pStyle w:val="ListParagraph"/>
-        <w:numPr>
-          <w:ilvl w:val="1"/>
-          <w:numId w:val="1"/>
-        </w:numPr>
-        <w:rPr>
-          <w:lang w:val="en-US"/>
-        </w:rPr>
-      </w:pPr>
-      <w:proofErr w:type="spellStart"/>
-      <w:r>
-        <w:rPr>
-          <w:lang w:val="en-US"/>
-        </w:rPr>
-        <w:t>setInterestRate</w:t>
-      </w:r>
-      <w:proofErr w:type="spellEnd"/>
-      <w:r>
-        <w:rPr>
-          <w:lang w:val="en-US"/>
-        </w:rPr>
-        <w:t>()</w:t>
-      </w:r>
-    </w:p>
-    <w:p>
-      <w:pPr>
-        <w:pStyle w:val="ListParagraph"/>
-        <w:numPr>
-          <w:ilvl w:val="1"/>
-          <w:numId w:val="1"/>
-        </w:numPr>
-        <w:rPr>
-          <w:lang w:val="en-US"/>
-        </w:rPr>
-      </w:pPr>
-      <w:r>
-        <w:rPr>
-          <w:lang w:val="en-US"/>
-        </w:rPr>
-        <w:t>withdraw()</w:t>
-      </w:r>
-    </w:p>
-    <w:p>
-      <w:pPr>
-        <w:pStyle w:val="ListParagraph"/>
-        <w:numPr>
-          <w:ilvl w:val="1"/>
-          <w:numId w:val="1"/>
-        </w:numPr>
-        <w:rPr>
-          <w:lang w:val="en-US"/>
-        </w:rPr>
-      </w:pPr>
-      <w:r>
-        <w:rPr>
-          <w:lang w:val="en-US"/>
-        </w:rPr>
-        <w:t>deposit()</w:t>
-      </w:r>
     </w:p>
     <w:sectPr>
       <w:pgSz w:w="11906" w:h="16838"/>
@@ -1241,7 +1316,7 @@
   <w:abstractNum w:abstractNumId="1">
     <w:nsid w:val="1F1512C6"/>
     <w:multiLevelType w:val="hybridMultilevel"/>
-    <w:tmpl w:val="9A483806"/>
+    <w:tmpl w:val="1DD6F47C"/>
     <w:lvl w:ilvl="0" w:tplc="4009000F">
       <w:start w:val="1"/>
       <w:numFmt w:val="decimal"/>
@@ -1417,6 +1492,95 @@
     </w:lvl>
   </w:abstractNum>
   <w:abstractNum w:abstractNumId="3">
+    <w:nsid w:val="411E5BCD"/>
+    <w:multiLevelType w:val="hybridMultilevel"/>
+    <w:tmpl w:val="C040EB9C"/>
+    <w:lvl w:ilvl="0" w:tplc="4009000F">
+      <w:start w:val="1"/>
+      <w:numFmt w:val="decimal"/>
+      <w:lvlText w:val="%1."/>
+      <w:lvlJc w:val="left"/>
+      <w:pPr>
+        <w:ind w:left="720" w:hanging="360"/>
+      </w:pPr>
+      <w:rPr>
+        <w:rFonts w:hint="default"/>
+      </w:rPr>
+    </w:lvl>
+    <w:lvl w:ilvl="1" w:tplc="40090019" w:tentative="1">
+      <w:start w:val="1"/>
+      <w:numFmt w:val="lowerLetter"/>
+      <w:lvlText w:val="%2."/>
+      <w:lvlJc w:val="left"/>
+      <w:pPr>
+        <w:ind w:left="1440" w:hanging="360"/>
+      </w:pPr>
+    </w:lvl>
+    <w:lvl w:ilvl="2" w:tplc="4009001B" w:tentative="1">
+      <w:start w:val="1"/>
+      <w:numFmt w:val="lowerRoman"/>
+      <w:lvlText w:val="%3."/>
+      <w:lvlJc w:val="right"/>
+      <w:pPr>
+        <w:ind w:left="2160" w:hanging="180"/>
+      </w:pPr>
+    </w:lvl>
+    <w:lvl w:ilvl="3" w:tplc="4009000F" w:tentative="1">
+      <w:start w:val="1"/>
+      <w:numFmt w:val="decimal"/>
+      <w:lvlText w:val="%4."/>
+      <w:lvlJc w:val="left"/>
+      <w:pPr>
+        <w:ind w:left="2880" w:hanging="360"/>
+      </w:pPr>
+    </w:lvl>
+    <w:lvl w:ilvl="4" w:tplc="40090019" w:tentative="1">
+      <w:start w:val="1"/>
+      <w:numFmt w:val="lowerLetter"/>
+      <w:lvlText w:val="%5."/>
+      <w:lvlJc w:val="left"/>
+      <w:pPr>
+        <w:ind w:left="3600" w:hanging="360"/>
+      </w:pPr>
+    </w:lvl>
+    <w:lvl w:ilvl="5" w:tplc="4009001B" w:tentative="1">
+      <w:start w:val="1"/>
+      <w:numFmt w:val="lowerRoman"/>
+      <w:lvlText w:val="%6."/>
+      <w:lvlJc w:val="right"/>
+      <w:pPr>
+        <w:ind w:left="4320" w:hanging="180"/>
+      </w:pPr>
+    </w:lvl>
+    <w:lvl w:ilvl="6" w:tplc="4009000F" w:tentative="1">
+      <w:start w:val="1"/>
+      <w:numFmt w:val="decimal"/>
+      <w:lvlText w:val="%7."/>
+      <w:lvlJc w:val="left"/>
+      <w:pPr>
+        <w:ind w:left="5040" w:hanging="360"/>
+      </w:pPr>
+    </w:lvl>
+    <w:lvl w:ilvl="7" w:tplc="40090019" w:tentative="1">
+      <w:start w:val="1"/>
+      <w:numFmt w:val="lowerLetter"/>
+      <w:lvlText w:val="%8."/>
+      <w:lvlJc w:val="left"/>
+      <w:pPr>
+        <w:ind w:left="5760" w:hanging="360"/>
+      </w:pPr>
+    </w:lvl>
+    <w:lvl w:ilvl="8" w:tplc="4009001B" w:tentative="1">
+      <w:start w:val="1"/>
+      <w:numFmt w:val="lowerRoman"/>
+      <w:lvlText w:val="%9."/>
+      <w:lvlJc w:val="right"/>
+      <w:pPr>
+        <w:ind w:left="6480" w:hanging="180"/>
+      </w:pPr>
+    </w:lvl>
+  </w:abstractNum>
+  <w:abstractNum w:abstractNumId="4">
     <w:nsid w:val="466B4299"/>
     <w:multiLevelType w:val="hybridMultilevel"/>
     <w:tmpl w:val="1FD23D4A"/>
@@ -1505,7 +1669,7 @@
       </w:pPr>
     </w:lvl>
   </w:abstractNum>
-  <w:abstractNum w:abstractNumId="4">
+  <w:abstractNum w:abstractNumId="5">
     <w:nsid w:val="49835F9F"/>
     <w:multiLevelType w:val="hybridMultilevel"/>
     <w:tmpl w:val="C9B8350E"/>
@@ -1594,7 +1758,96 @@
       </w:pPr>
     </w:lvl>
   </w:abstractNum>
-  <w:abstractNum w:abstractNumId="5">
+  <w:abstractNum w:abstractNumId="6">
+    <w:nsid w:val="4A590F86"/>
+    <w:multiLevelType w:val="hybridMultilevel"/>
+    <w:tmpl w:val="099618B6"/>
+    <w:lvl w:ilvl="0" w:tplc="4009000F">
+      <w:start w:val="1"/>
+      <w:numFmt w:val="decimal"/>
+      <w:lvlText w:val="%1."/>
+      <w:lvlJc w:val="left"/>
+      <w:pPr>
+        <w:ind w:left="720" w:hanging="360"/>
+      </w:pPr>
+      <w:rPr>
+        <w:rFonts w:hint="default"/>
+      </w:rPr>
+    </w:lvl>
+    <w:lvl w:ilvl="1" w:tplc="40090019" w:tentative="1">
+      <w:start w:val="1"/>
+      <w:numFmt w:val="lowerLetter"/>
+      <w:lvlText w:val="%2."/>
+      <w:lvlJc w:val="left"/>
+      <w:pPr>
+        <w:ind w:left="1440" w:hanging="360"/>
+      </w:pPr>
+    </w:lvl>
+    <w:lvl w:ilvl="2" w:tplc="4009001B" w:tentative="1">
+      <w:start w:val="1"/>
+      <w:numFmt w:val="lowerRoman"/>
+      <w:lvlText w:val="%3."/>
+      <w:lvlJc w:val="right"/>
+      <w:pPr>
+        <w:ind w:left="2160" w:hanging="180"/>
+      </w:pPr>
+    </w:lvl>
+    <w:lvl w:ilvl="3" w:tplc="4009000F" w:tentative="1">
+      <w:start w:val="1"/>
+      <w:numFmt w:val="decimal"/>
+      <w:lvlText w:val="%4."/>
+      <w:lvlJc w:val="left"/>
+      <w:pPr>
+        <w:ind w:left="2880" w:hanging="360"/>
+      </w:pPr>
+    </w:lvl>
+    <w:lvl w:ilvl="4" w:tplc="40090019" w:tentative="1">
+      <w:start w:val="1"/>
+      <w:numFmt w:val="lowerLetter"/>
+      <w:lvlText w:val="%5."/>
+      <w:lvlJc w:val="left"/>
+      <w:pPr>
+        <w:ind w:left="3600" w:hanging="360"/>
+      </w:pPr>
+    </w:lvl>
+    <w:lvl w:ilvl="5" w:tplc="4009001B" w:tentative="1">
+      <w:start w:val="1"/>
+      <w:numFmt w:val="lowerRoman"/>
+      <w:lvlText w:val="%6."/>
+      <w:lvlJc w:val="right"/>
+      <w:pPr>
+        <w:ind w:left="4320" w:hanging="180"/>
+      </w:pPr>
+    </w:lvl>
+    <w:lvl w:ilvl="6" w:tplc="4009000F" w:tentative="1">
+      <w:start w:val="1"/>
+      <w:numFmt w:val="decimal"/>
+      <w:lvlText w:val="%7."/>
+      <w:lvlJc w:val="left"/>
+      <w:pPr>
+        <w:ind w:left="5040" w:hanging="360"/>
+      </w:pPr>
+    </w:lvl>
+    <w:lvl w:ilvl="7" w:tplc="40090019" w:tentative="1">
+      <w:start w:val="1"/>
+      <w:numFmt w:val="lowerLetter"/>
+      <w:lvlText w:val="%8."/>
+      <w:lvlJc w:val="left"/>
+      <w:pPr>
+        <w:ind w:left="5760" w:hanging="360"/>
+      </w:pPr>
+    </w:lvl>
+    <w:lvl w:ilvl="8" w:tplc="4009001B" w:tentative="1">
+      <w:start w:val="1"/>
+      <w:numFmt w:val="lowerRoman"/>
+      <w:lvlText w:val="%9."/>
+      <w:lvlJc w:val="right"/>
+      <w:pPr>
+        <w:ind w:left="6480" w:hanging="180"/>
+      </w:pPr>
+    </w:lvl>
+  </w:abstractNum>
+  <w:abstractNum w:abstractNumId="7">
     <w:nsid w:val="738A5881"/>
     <w:multiLevelType w:val="hybridMultilevel"/>
     <w:tmpl w:val="22764A26"/>
@@ -1683,7 +1936,7 @@
       </w:pPr>
     </w:lvl>
   </w:abstractNum>
-  <w:abstractNum w:abstractNumId="6">
+  <w:abstractNum w:abstractNumId="8">
     <w:nsid w:val="73D636EC"/>
     <w:multiLevelType w:val="hybridMultilevel"/>
     <w:tmpl w:val="00CAB3BC"/>
@@ -1776,22 +2029,28 @@
     <w:abstractNumId w:val="0"/>
   </w:num>
   <w:num w:numId="2">
-    <w:abstractNumId w:val="4"/>
+    <w:abstractNumId w:val="5"/>
   </w:num>
   <w:num w:numId="3">
-    <w:abstractNumId w:val="3"/>
+    <w:abstractNumId w:val="4"/>
   </w:num>
   <w:num w:numId="4">
     <w:abstractNumId w:val="2"/>
   </w:num>
   <w:num w:numId="5">
-    <w:abstractNumId w:val="6"/>
+    <w:abstractNumId w:val="8"/>
   </w:num>
   <w:num w:numId="6">
     <w:abstractNumId w:val="1"/>
   </w:num>
   <w:num w:numId="7">
-    <w:abstractNumId w:val="5"/>
+    <w:abstractNumId w:val="7"/>
+  </w:num>
+  <w:num w:numId="8">
+    <w:abstractNumId w:val="3"/>
+  </w:num>
+  <w:num w:numId="9">
+    <w:abstractNumId w:val="6"/>
   </w:num>
 </w:numbering>
 </file>

</xml_diff>

<commit_message>
Date: 21 Nov 2025
</commit_message>
<xml_diff>
--- a/Assignments.docx
+++ b/Assignments.docx
@@ -141,19 +141,11 @@
           <w:lang w:val="en-US"/>
         </w:rPr>
       </w:pPr>
-      <w:proofErr w:type="spellStart"/>
-      <w:r>
-        <w:rPr>
-          <w:lang w:val="en-US"/>
-        </w:rPr>
-        <w:t>hra</w:t>
-      </w:r>
-      <w:proofErr w:type="spellEnd"/>
-      <w:r>
-        <w:rPr>
-          <w:lang w:val="en-US"/>
-        </w:rPr>
-        <w:t xml:space="preserve"> = 20% of basic salary</w:t>
+      <w:r>
+        <w:rPr>
+          <w:lang w:val="en-US"/>
+        </w:rPr>
+        <w:t>hra = 20% of basic salary</w:t>
       </w:r>
     </w:p>
     <w:p>
@@ -167,19 +159,11 @@
           <w:lang w:val="en-US"/>
         </w:rPr>
       </w:pPr>
-      <w:proofErr w:type="spellStart"/>
-      <w:r>
-        <w:rPr>
-          <w:lang w:val="en-US"/>
-        </w:rPr>
-        <w:t>pf</w:t>
-      </w:r>
-      <w:proofErr w:type="spellEnd"/>
-      <w:r>
-        <w:rPr>
-          <w:lang w:val="en-US"/>
-        </w:rPr>
-        <w:t xml:space="preserve"> = 5 % of basic salary</w:t>
+      <w:r>
+        <w:rPr>
+          <w:lang w:val="en-US"/>
+        </w:rPr>
+        <w:t>pf = 5 % of basic salary</w:t>
       </w:r>
     </w:p>
     <w:p>
@@ -197,16 +181,8 @@
         <w:rPr>
           <w:lang w:val="en-US"/>
         </w:rPr>
-        <w:t xml:space="preserve">gross salary = basic salary + da + </w:t>
-      </w:r>
-      <w:proofErr w:type="spellStart"/>
-      <w:r>
-        <w:rPr>
-          <w:lang w:val="en-US"/>
-        </w:rPr>
-        <w:t>hra</w:t>
-      </w:r>
-      <w:proofErr w:type="spellEnd"/>
+        <w:t>gross salary = basic salary + da + hra</w:t>
+      </w:r>
     </w:p>
     <w:p>
       <w:pPr>
@@ -223,16 +199,8 @@
         <w:rPr>
           <w:lang w:val="en-US"/>
         </w:rPr>
-        <w:t xml:space="preserve">net salary = gross salary – </w:t>
-      </w:r>
-      <w:proofErr w:type="spellStart"/>
-      <w:r>
-        <w:rPr>
-          <w:lang w:val="en-US"/>
-        </w:rPr>
-        <w:t>pf</w:t>
-      </w:r>
-      <w:proofErr w:type="spellEnd"/>
+        <w:t>net salary = gross salary – pf</w:t>
+      </w:r>
     </w:p>
     <w:p>
       <w:pPr>
@@ -267,35 +235,7 @@
         <w:rPr>
           <w:lang w:val="en-US"/>
         </w:rPr>
-        <w:t>Accept any number form user and check whether it is +</w:t>
-      </w:r>
-      <w:proofErr w:type="spellStart"/>
-      <w:r>
-        <w:rPr>
-          <w:lang w:val="en-US"/>
-        </w:rPr>
-        <w:t>ve</w:t>
-      </w:r>
-      <w:proofErr w:type="spellEnd"/>
-      <w:r>
-        <w:rPr>
-          <w:lang w:val="en-US"/>
-        </w:rPr>
-        <w:t xml:space="preserve"> or –</w:t>
-      </w:r>
-      <w:proofErr w:type="spellStart"/>
-      <w:r>
-        <w:rPr>
-          <w:lang w:val="en-US"/>
-        </w:rPr>
-        <w:t>ve</w:t>
-      </w:r>
-      <w:proofErr w:type="spellEnd"/>
-      <w:r>
-        <w:rPr>
-          <w:lang w:val="en-US"/>
-        </w:rPr>
-        <w:t>.</w:t>
+        <w:t>Accept any number form user and check whether it is +ve or –ve.</w:t>
       </w:r>
     </w:p>
     <w:p>
@@ -443,25 +383,7 @@
           <w:szCs w:val="24"/>
           <w:lang w:val="en-US"/>
         </w:rPr>
-        <w:t xml:space="preserve">Accept marks of 5 subjects and </w:t>
-      </w:r>
-      <w:proofErr w:type="spellStart"/>
-      <w:r>
-        <w:rPr>
-          <w:sz w:val="24"/>
-          <w:szCs w:val="24"/>
-          <w:lang w:val="en-US"/>
-        </w:rPr>
-        <w:t>canculate</w:t>
-      </w:r>
-      <w:proofErr w:type="spellEnd"/>
-      <w:r>
-        <w:rPr>
-          <w:sz w:val="24"/>
-          <w:szCs w:val="24"/>
-          <w:lang w:val="en-US"/>
-        </w:rPr>
-        <w:t xml:space="preserve"> total and average marks also display the grade as follows</w:t>
+        <w:t>Accept marks of 5 subjects and canculate total and average marks also display the grade as follows</w:t>
       </w:r>
       <w:r>
         <w:rPr>
@@ -545,17 +467,8 @@
           <w:lang w:val="en-US"/>
         </w:rPr>
         <w:tab/>
-      </w:r>
-      <w:proofErr w:type="spellStart"/>
-      <w:r>
-        <w:rPr>
-          <w:sz w:val="24"/>
-          <w:szCs w:val="24"/>
-          <w:lang w:val="en-US"/>
-        </w:rPr>
         <w:t>Dist</w:t>
       </w:r>
-      <w:proofErr w:type="spellEnd"/>
       <w:r>
         <w:rPr>
           <w:sz w:val="24"/>
@@ -918,21 +831,7 @@
         <w:rPr>
           <w:lang w:val="en-US"/>
         </w:rPr>
-        <w:t xml:space="preserve">Create a class with name </w:t>
-      </w:r>
-      <w:proofErr w:type="spellStart"/>
-      <w:r>
-        <w:rPr>
-          <w:lang w:val="en-US"/>
-        </w:rPr>
-        <w:t>BankAccount</w:t>
-      </w:r>
-      <w:proofErr w:type="spellEnd"/>
-      <w:r>
-        <w:rPr>
-          <w:lang w:val="en-US"/>
-        </w:rPr>
-        <w:t xml:space="preserve"> with following members</w:t>
+        <w:t>Create a class with name BankAccount with following members</w:t>
       </w:r>
     </w:p>
     <w:p>
@@ -982,19 +881,11 @@
           <w:lang w:val="en-US"/>
         </w:rPr>
       </w:pPr>
-      <w:proofErr w:type="spellStart"/>
-      <w:r>
-        <w:rPr>
-          <w:lang w:val="en-US"/>
-        </w:rPr>
-        <w:t>Adhar</w:t>
-      </w:r>
-      <w:proofErr w:type="spellEnd"/>
-      <w:r>
-        <w:rPr>
-          <w:lang w:val="en-US"/>
-        </w:rPr>
-        <w:t xml:space="preserve"> No</w:t>
+      <w:r>
+        <w:rPr>
+          <w:lang w:val="en-US"/>
+        </w:rPr>
+        <w:t>Adhar No</w:t>
       </w:r>
     </w:p>
     <w:p>
@@ -1058,19 +949,11 @@
           <w:lang w:val="en-US"/>
         </w:rPr>
       </w:pPr>
-      <w:proofErr w:type="spellStart"/>
-      <w:r>
-        <w:rPr>
-          <w:lang w:val="en-US"/>
-        </w:rPr>
-        <w:t>displayData</w:t>
-      </w:r>
-      <w:proofErr w:type="spellEnd"/>
-      <w:r>
-        <w:rPr>
-          <w:lang w:val="en-US"/>
-        </w:rPr>
-        <w:t>()</w:t>
+      <w:r>
+        <w:rPr>
+          <w:lang w:val="en-US"/>
+        </w:rPr>
+        <w:t>displayData()</w:t>
       </w:r>
     </w:p>
     <w:p>
@@ -1084,19 +967,11 @@
           <w:lang w:val="en-US"/>
         </w:rPr>
       </w:pPr>
-      <w:proofErr w:type="spellStart"/>
-      <w:r>
-        <w:rPr>
-          <w:lang w:val="en-US"/>
-        </w:rPr>
-        <w:t>setInterestRate</w:t>
-      </w:r>
-      <w:proofErr w:type="spellEnd"/>
-      <w:r>
-        <w:rPr>
-          <w:lang w:val="en-US"/>
-        </w:rPr>
-        <w:t>()</w:t>
+      <w:r>
+        <w:rPr>
+          <w:lang w:val="en-US"/>
+        </w:rPr>
+        <w:t>setInterestRate()</w:t>
       </w:r>
     </w:p>
     <w:p>
@@ -1209,8 +1084,262 @@
           <w:lang w:val="en-US"/>
         </w:rPr>
       </w:pPr>
+      <w:r>
+        <w:rPr>
+          <w:sz w:val="24"/>
+          <w:szCs w:val="24"/>
+          <w:lang w:val="en-US"/>
+        </w:rPr>
+        <w:t xml:space="preserve">Launch </w:t>
+      </w:r>
+      <w:hyperlink r:id="rId5" w:history="1">
+        <w:r>
+          <w:rPr>
+            <w:rStyle w:val="Hyperlink"/>
+            <w:sz w:val="24"/>
+            <w:szCs w:val="24"/>
+            <w:lang w:val="en-US"/>
+          </w:rPr>
+          <w:t>https://www.echotrak.com/Login.aspx?ReturnUrl=%2f</w:t>
+        </w:r>
+      </w:hyperlink>
+    </w:p>
+    <w:p>
+      <w:pPr>
+        <w:pStyle w:val="ListParagraph"/>
+        <w:numPr>
+          <w:ilvl w:val="1"/>
+          <w:numId w:val="9"/>
+        </w:numPr>
+        <w:rPr>
+          <w:sz w:val="24"/>
+          <w:szCs w:val="24"/>
+          <w:lang w:val="en-US"/>
+        </w:rPr>
+      </w:pPr>
+      <w:r>
+        <w:rPr>
+          <w:sz w:val="24"/>
+          <w:szCs w:val="24"/>
+          <w:lang w:val="en-US"/>
+        </w:rPr>
+        <w:t>Enter user name as your name</w:t>
+      </w:r>
+    </w:p>
+    <w:p>
+      <w:pPr>
+        <w:pStyle w:val="ListParagraph"/>
+        <w:numPr>
+          <w:ilvl w:val="1"/>
+          <w:numId w:val="9"/>
+        </w:numPr>
+        <w:rPr>
+          <w:sz w:val="24"/>
+          <w:szCs w:val="24"/>
+          <w:lang w:val="en-US"/>
+        </w:rPr>
+      </w:pPr>
+      <w:r>
+        <w:rPr>
+          <w:sz w:val="24"/>
+          <w:szCs w:val="24"/>
+          <w:lang w:val="en-US"/>
+        </w:rPr>
+        <w:t>Enter password as yourname123</w:t>
+      </w:r>
+    </w:p>
+    <w:p>
+      <w:pPr>
+        <w:pStyle w:val="ListParagraph"/>
+        <w:numPr>
+          <w:ilvl w:val="1"/>
+          <w:numId w:val="9"/>
+        </w:numPr>
+        <w:rPr>
+          <w:sz w:val="24"/>
+          <w:szCs w:val="24"/>
+          <w:lang w:val="en-US"/>
+        </w:rPr>
+      </w:pPr>
+      <w:r>
+        <w:rPr>
+          <w:sz w:val="24"/>
+          <w:szCs w:val="24"/>
+          <w:lang w:val="en-US"/>
+        </w:rPr>
+        <w:t>Click on login button</w:t>
+      </w:r>
+      <w:r>
+        <w:rPr>
+          <w:sz w:val="24"/>
+          <w:szCs w:val="24"/>
+          <w:lang w:val="en-US"/>
+        </w:rPr>
+        <w:br/>
+      </w:r>
+      <w:r>
+        <w:rPr>
+          <w:b/>
+          <w:bCs/>
+          <w:sz w:val="24"/>
+          <w:szCs w:val="24"/>
+          <w:lang w:val="en-US"/>
+        </w:rPr>
+        <w:t>Use Name Locator</w:t>
+      </w:r>
+    </w:p>
+    <w:p>
+      <w:pPr>
+        <w:pStyle w:val="ListParagraph"/>
+        <w:numPr>
+          <w:ilvl w:val="0"/>
+          <w:numId w:val="9"/>
+        </w:numPr>
+        <w:rPr>
+          <w:sz w:val="24"/>
+          <w:szCs w:val="24"/>
+          <w:lang w:val="en-US"/>
+        </w:rPr>
+      </w:pPr>
+      <w:r>
+        <w:rPr>
+          <w:sz w:val="24"/>
+          <w:szCs w:val="24"/>
+          <w:lang w:val="en-US"/>
+        </w:rPr>
+        <w:t xml:space="preserve">Launch </w:t>
+      </w:r>
+      <w:hyperlink r:id="rId6" w:history="1">
+        <w:r>
+          <w:rPr>
+            <w:rStyle w:val="Hyperlink"/>
+            <w:sz w:val="24"/>
+            <w:szCs w:val="24"/>
+            <w:lang w:val="en-US"/>
+          </w:rPr>
+          <w:t>https://www.echotrak.com/Login.aspx?ReturnUrl=%2f</w:t>
+        </w:r>
+      </w:hyperlink>
+    </w:p>
+    <w:p>
+      <w:pPr>
+        <w:pStyle w:val="ListParagraph"/>
+        <w:numPr>
+          <w:ilvl w:val="1"/>
+          <w:numId w:val="9"/>
+        </w:numPr>
+        <w:rPr>
+          <w:sz w:val="24"/>
+          <w:szCs w:val="24"/>
+          <w:lang w:val="en-US"/>
+        </w:rPr>
+      </w:pPr>
+      <w:r>
+        <w:rPr>
+          <w:sz w:val="24"/>
+          <w:szCs w:val="24"/>
+          <w:lang w:val="en-US"/>
+        </w:rPr>
+        <w:t>Enter user name as your name</w:t>
+      </w:r>
+    </w:p>
+    <w:p>
+      <w:pPr>
+        <w:pStyle w:val="ListParagraph"/>
+        <w:numPr>
+          <w:ilvl w:val="1"/>
+          <w:numId w:val="9"/>
+        </w:numPr>
+        <w:rPr>
+          <w:sz w:val="24"/>
+          <w:szCs w:val="24"/>
+          <w:lang w:val="en-US"/>
+        </w:rPr>
+      </w:pPr>
+      <w:r>
+        <w:rPr>
+          <w:sz w:val="24"/>
+          <w:szCs w:val="24"/>
+          <w:lang w:val="en-US"/>
+        </w:rPr>
+        <w:t>Enter password as yourname123</w:t>
+      </w:r>
+    </w:p>
+    <w:p>
+      <w:pPr>
+        <w:pStyle w:val="ListParagraph"/>
+        <w:numPr>
+          <w:ilvl w:val="1"/>
+          <w:numId w:val="9"/>
+        </w:numPr>
+        <w:rPr>
+          <w:sz w:val="24"/>
+          <w:szCs w:val="24"/>
+          <w:lang w:val="en-US"/>
+        </w:rPr>
+      </w:pPr>
+      <w:r>
+        <w:rPr>
+          <w:sz w:val="24"/>
+          <w:szCs w:val="24"/>
+          <w:lang w:val="en-US"/>
+        </w:rPr>
+        <w:t>Click on login button</w:t>
+      </w:r>
+      <w:r>
+        <w:rPr>
+          <w:sz w:val="24"/>
+          <w:szCs w:val="24"/>
+          <w:lang w:val="en-US"/>
+        </w:rPr>
+        <w:br/>
+      </w:r>
+      <w:r>
+        <w:rPr>
+          <w:b/>
+          <w:bCs/>
+          <w:sz w:val="24"/>
+          <w:szCs w:val="24"/>
+          <w:lang w:val="en-US"/>
+        </w:rPr>
+        <w:t xml:space="preserve">Use </w:t>
+      </w:r>
+      <w:r>
+        <w:rPr>
+          <w:b/>
+          <w:bCs/>
+          <w:sz w:val="24"/>
+          <w:szCs w:val="24"/>
+          <w:lang w:val="en-US"/>
+        </w:rPr>
+        <w:t>Id</w:t>
+      </w:r>
       <w:bookmarkStart w:id="0" w:name="_GoBack"/>
       <w:bookmarkEnd w:id="0"/>
+      <w:r>
+        <w:rPr>
+          <w:b/>
+          <w:bCs/>
+          <w:sz w:val="24"/>
+          <w:szCs w:val="24"/>
+          <w:lang w:val="en-US"/>
+        </w:rPr>
+        <w:t xml:space="preserve"> Locator</w:t>
+      </w:r>
+    </w:p>
+    <w:p>
+      <w:pPr>
+        <w:pStyle w:val="ListParagraph"/>
+        <w:numPr>
+          <w:ilvl w:val="0"/>
+          <w:numId w:val="9"/>
+        </w:numPr>
+        <w:rPr>
+          <w:sz w:val="24"/>
+          <w:szCs w:val="24"/>
+          <w:lang w:val="en-US"/>
+        </w:rPr>
+      </w:pPr>
     </w:p>
     <w:sectPr>
       <w:pgSz w:w="11906" w:h="16838"/>
@@ -1774,7 +1903,7 @@
         <w:rFonts w:hint="default"/>
       </w:rPr>
     </w:lvl>
-    <w:lvl w:ilvl="1" w:tplc="40090019" w:tentative="1">
+    <w:lvl w:ilvl="1" w:tplc="40090019">
       <w:start w:val="1"/>
       <w:numFmt w:val="lowerLetter"/>
       <w:lvlText w:val="%2."/>
@@ -2489,6 +2618,17 @@
       <w:contextualSpacing/>
     </w:pPr>
   </w:style>
+  <w:style w:type="character" w:styleId="Hyperlink">
+    <w:name w:val="Hyperlink"/>
+    <w:basedOn w:val="DefaultParagraphFont"/>
+    <w:uiPriority w:val="99"/>
+    <w:unhideWhenUsed/>
+    <w:rsid w:val="00107DEF"/>
+    <w:rPr>
+      <w:color w:val="0563C1" w:themeColor="hyperlink"/>
+      <w:u w:val="single"/>
+    </w:rPr>
+  </w:style>
 </w:styles>
 </file>
 

</xml_diff>

<commit_message>
Date: 22 Nov 2025
</commit_message>
<xml_diff>
--- a/Assignments.docx
+++ b/Assignments.docx
@@ -1314,6 +1314,383 @@
         </w:rPr>
         <w:t>Id</w:t>
       </w:r>
+      <w:r>
+        <w:rPr>
+          <w:b/>
+          <w:bCs/>
+          <w:sz w:val="24"/>
+          <w:szCs w:val="24"/>
+          <w:lang w:val="en-US"/>
+        </w:rPr>
+        <w:t xml:space="preserve"> Locator</w:t>
+      </w:r>
+    </w:p>
+    <w:p>
+      <w:pPr>
+        <w:pStyle w:val="ListParagraph"/>
+        <w:numPr>
+          <w:ilvl w:val="0"/>
+          <w:numId w:val="9"/>
+        </w:numPr>
+        <w:rPr>
+          <w:sz w:val="24"/>
+          <w:szCs w:val="24"/>
+          <w:lang w:val="en-US"/>
+        </w:rPr>
+      </w:pPr>
+      <w:r>
+        <w:rPr>
+          <w:sz w:val="24"/>
+          <w:szCs w:val="24"/>
+          <w:lang w:val="en-US"/>
+        </w:rPr>
+        <w:t xml:space="preserve">Launch </w:t>
+      </w:r>
+      <w:hyperlink r:id="rId7" w:history="1">
+        <w:r>
+          <w:rPr>
+            <w:rStyle w:val="Hyperlink"/>
+            <w:sz w:val="24"/>
+            <w:szCs w:val="24"/>
+            <w:lang w:val="en-US"/>
+          </w:rPr>
+          <w:t>https://www.google.com</w:t>
+        </w:r>
+      </w:hyperlink>
+    </w:p>
+    <w:p>
+      <w:pPr>
+        <w:pStyle w:val="ListParagraph"/>
+        <w:numPr>
+          <w:ilvl w:val="1"/>
+          <w:numId w:val="9"/>
+        </w:numPr>
+        <w:rPr>
+          <w:sz w:val="24"/>
+          <w:szCs w:val="24"/>
+          <w:lang w:val="en-US"/>
+        </w:rPr>
+      </w:pPr>
+      <w:r>
+        <w:rPr>
+          <w:sz w:val="24"/>
+          <w:szCs w:val="24"/>
+          <w:lang w:val="en-US"/>
+        </w:rPr>
+        <w:t>Enter Pattankodoli Yatra in search box</w:t>
+      </w:r>
+    </w:p>
+    <w:p>
+      <w:pPr>
+        <w:pStyle w:val="ListParagraph"/>
+        <w:numPr>
+          <w:ilvl w:val="1"/>
+          <w:numId w:val="9"/>
+        </w:numPr>
+        <w:rPr>
+          <w:sz w:val="24"/>
+          <w:szCs w:val="24"/>
+          <w:lang w:val="en-US"/>
+        </w:rPr>
+      </w:pPr>
+      <w:r>
+        <w:rPr>
+          <w:sz w:val="24"/>
+          <w:szCs w:val="24"/>
+          <w:lang w:val="en-US"/>
+        </w:rPr>
+        <w:t>Hit Enter</w:t>
+      </w:r>
+      <w:r>
+        <w:rPr>
+          <w:sz w:val="24"/>
+          <w:szCs w:val="24"/>
+          <w:lang w:val="en-US"/>
+        </w:rPr>
+        <w:br/>
+      </w:r>
+      <w:r>
+        <w:rPr>
+          <w:b/>
+          <w:bCs/>
+          <w:sz w:val="24"/>
+          <w:szCs w:val="24"/>
+          <w:lang w:val="en-US"/>
+        </w:rPr>
+        <w:t>Use any locator</w:t>
+      </w:r>
+    </w:p>
+    <w:p>
+      <w:pPr>
+        <w:pStyle w:val="ListParagraph"/>
+        <w:numPr>
+          <w:ilvl w:val="0"/>
+          <w:numId w:val="9"/>
+        </w:numPr>
+        <w:rPr>
+          <w:sz w:val="24"/>
+          <w:szCs w:val="24"/>
+          <w:lang w:val="en-US"/>
+        </w:rPr>
+      </w:pPr>
+      <w:r>
+        <w:rPr>
+          <w:sz w:val="24"/>
+          <w:szCs w:val="24"/>
+          <w:lang w:val="en-US"/>
+        </w:rPr>
+        <w:t xml:space="preserve">Launch </w:t>
+      </w:r>
+      <w:hyperlink r:id="rId8" w:history="1">
+        <w:r>
+          <w:rPr>
+            <w:rStyle w:val="Hyperlink"/>
+            <w:sz w:val="24"/>
+            <w:szCs w:val="24"/>
+            <w:lang w:val="en-US"/>
+          </w:rPr>
+          <w:t>https://www.facebook.com/</w:t>
+        </w:r>
+      </w:hyperlink>
+    </w:p>
+    <w:p>
+      <w:pPr>
+        <w:pStyle w:val="ListParagraph"/>
+        <w:numPr>
+          <w:ilvl w:val="1"/>
+          <w:numId w:val="9"/>
+        </w:numPr>
+        <w:rPr>
+          <w:sz w:val="24"/>
+          <w:szCs w:val="24"/>
+          <w:lang w:val="en-US"/>
+        </w:rPr>
+      </w:pPr>
+      <w:r>
+        <w:rPr>
+          <w:sz w:val="24"/>
+          <w:szCs w:val="24"/>
+          <w:lang w:val="en-US"/>
+        </w:rPr>
+        <w:t xml:space="preserve">Enter user name as </w:t>
+      </w:r>
+      <w:r>
+        <w:rPr>
+          <w:sz w:val="24"/>
+          <w:szCs w:val="24"/>
+          <w:lang w:val="en-US"/>
+        </w:rPr>
+        <w:t>test@gmail.com</w:t>
+      </w:r>
+    </w:p>
+    <w:p>
+      <w:pPr>
+        <w:pStyle w:val="ListParagraph"/>
+        <w:numPr>
+          <w:ilvl w:val="1"/>
+          <w:numId w:val="9"/>
+        </w:numPr>
+        <w:rPr>
+          <w:sz w:val="24"/>
+          <w:szCs w:val="24"/>
+          <w:lang w:val="en-US"/>
+        </w:rPr>
+      </w:pPr>
+      <w:r>
+        <w:rPr>
+          <w:sz w:val="24"/>
+          <w:szCs w:val="24"/>
+          <w:lang w:val="en-US"/>
+        </w:rPr>
+        <w:t>Enter password as yourname123</w:t>
+      </w:r>
+    </w:p>
+    <w:p>
+      <w:pPr>
+        <w:pStyle w:val="ListParagraph"/>
+        <w:numPr>
+          <w:ilvl w:val="1"/>
+          <w:numId w:val="9"/>
+        </w:numPr>
+        <w:rPr>
+          <w:sz w:val="24"/>
+          <w:szCs w:val="24"/>
+          <w:lang w:val="en-US"/>
+        </w:rPr>
+      </w:pPr>
+      <w:r>
+        <w:rPr>
+          <w:sz w:val="24"/>
+          <w:szCs w:val="24"/>
+          <w:lang w:val="en-US"/>
+        </w:rPr>
+        <w:t>Click on login button</w:t>
+      </w:r>
+      <w:r>
+        <w:rPr>
+          <w:sz w:val="24"/>
+          <w:szCs w:val="24"/>
+          <w:lang w:val="en-US"/>
+        </w:rPr>
+        <w:br/>
+      </w:r>
+      <w:r>
+        <w:rPr>
+          <w:b/>
+          <w:bCs/>
+          <w:sz w:val="24"/>
+          <w:szCs w:val="24"/>
+          <w:lang w:val="en-US"/>
+        </w:rPr>
+        <w:t xml:space="preserve">Use </w:t>
+      </w:r>
+      <w:r>
+        <w:rPr>
+          <w:b/>
+          <w:bCs/>
+          <w:sz w:val="24"/>
+          <w:szCs w:val="24"/>
+          <w:lang w:val="en-US"/>
+        </w:rPr>
+        <w:t>ClassName</w:t>
+      </w:r>
+      <w:r>
+        <w:rPr>
+          <w:b/>
+          <w:bCs/>
+          <w:sz w:val="24"/>
+          <w:szCs w:val="24"/>
+          <w:lang w:val="en-US"/>
+        </w:rPr>
+        <w:t xml:space="preserve"> Locator</w:t>
+      </w:r>
+    </w:p>
+    <w:p>
+      <w:pPr>
+        <w:pStyle w:val="ListParagraph"/>
+        <w:numPr>
+          <w:ilvl w:val="0"/>
+          <w:numId w:val="9"/>
+        </w:numPr>
+        <w:rPr>
+          <w:sz w:val="24"/>
+          <w:szCs w:val="24"/>
+          <w:lang w:val="en-US"/>
+        </w:rPr>
+      </w:pPr>
+      <w:r>
+        <w:rPr>
+          <w:sz w:val="24"/>
+          <w:szCs w:val="24"/>
+          <w:lang w:val="en-US"/>
+        </w:rPr>
+        <w:t xml:space="preserve">Launch </w:t>
+      </w:r>
+      <w:hyperlink r:id="rId9" w:history="1">
+        <w:r>
+          <w:rPr>
+            <w:rStyle w:val="Hyperlink"/>
+            <w:sz w:val="24"/>
+            <w:szCs w:val="24"/>
+            <w:lang w:val="en-US"/>
+          </w:rPr>
+          <w:t>https://www.echotrak.com/Login.aspx?ReturnUrl=%2f</w:t>
+        </w:r>
+      </w:hyperlink>
+    </w:p>
+    <w:p>
+      <w:pPr>
+        <w:pStyle w:val="ListParagraph"/>
+        <w:numPr>
+          <w:ilvl w:val="1"/>
+          <w:numId w:val="9"/>
+        </w:numPr>
+        <w:rPr>
+          <w:sz w:val="24"/>
+          <w:szCs w:val="24"/>
+          <w:lang w:val="en-US"/>
+        </w:rPr>
+      </w:pPr>
+      <w:r>
+        <w:rPr>
+          <w:sz w:val="24"/>
+          <w:szCs w:val="24"/>
+          <w:lang w:val="en-US"/>
+        </w:rPr>
+        <w:t>Enter user name as your name</w:t>
+      </w:r>
+    </w:p>
+    <w:p>
+      <w:pPr>
+        <w:pStyle w:val="ListParagraph"/>
+        <w:numPr>
+          <w:ilvl w:val="1"/>
+          <w:numId w:val="9"/>
+        </w:numPr>
+        <w:rPr>
+          <w:sz w:val="24"/>
+          <w:szCs w:val="24"/>
+          <w:lang w:val="en-US"/>
+        </w:rPr>
+      </w:pPr>
+      <w:r>
+        <w:rPr>
+          <w:sz w:val="24"/>
+          <w:szCs w:val="24"/>
+          <w:lang w:val="en-US"/>
+        </w:rPr>
+        <w:t>Enter password as yourname123</w:t>
+      </w:r>
+    </w:p>
+    <w:p>
+      <w:pPr>
+        <w:pStyle w:val="ListParagraph"/>
+        <w:numPr>
+          <w:ilvl w:val="1"/>
+          <w:numId w:val="9"/>
+        </w:numPr>
+        <w:rPr>
+          <w:sz w:val="24"/>
+          <w:szCs w:val="24"/>
+          <w:lang w:val="en-US"/>
+        </w:rPr>
+      </w:pPr>
+      <w:r>
+        <w:rPr>
+          <w:sz w:val="24"/>
+          <w:szCs w:val="24"/>
+          <w:lang w:val="en-US"/>
+        </w:rPr>
+        <w:t>Click on login button</w:t>
+      </w:r>
+      <w:r>
+        <w:rPr>
+          <w:sz w:val="24"/>
+          <w:szCs w:val="24"/>
+          <w:lang w:val="en-US"/>
+        </w:rPr>
+        <w:br/>
+      </w:r>
+      <w:r>
+        <w:rPr>
+          <w:b/>
+          <w:bCs/>
+          <w:sz w:val="24"/>
+          <w:szCs w:val="24"/>
+          <w:lang w:val="en-US"/>
+        </w:rPr>
+        <w:t xml:space="preserve">Use </w:t>
+      </w:r>
+      <w:r>
+        <w:rPr>
+          <w:b/>
+          <w:bCs/>
+          <w:sz w:val="24"/>
+          <w:szCs w:val="24"/>
+          <w:lang w:val="en-US"/>
+        </w:rPr>
+        <w:t>ClassName</w:t>
+      </w:r>
       <w:bookmarkStart w:id="0" w:name="_GoBack"/>
       <w:bookmarkEnd w:id="0"/>
       <w:r>
@@ -1326,20 +1703,6 @@
         </w:rPr>
         <w:t xml:space="preserve"> Locator</w:t>
       </w:r>
-    </w:p>
-    <w:p>
-      <w:pPr>
-        <w:pStyle w:val="ListParagraph"/>
-        <w:numPr>
-          <w:ilvl w:val="0"/>
-          <w:numId w:val="9"/>
-        </w:numPr>
-        <w:rPr>
-          <w:sz w:val="24"/>
-          <w:szCs w:val="24"/>
-          <w:lang w:val="en-US"/>
-        </w:rPr>
-      </w:pPr>
     </w:p>
     <w:sectPr>
       <w:pgSz w:w="11906" w:h="16838"/>

</xml_diff>